<commit_message>
332 : Game Reivew Draft
</commit_message>
<xml_diff>
--- a/Game 332 Story/Game Narrative Review.docx
+++ b/Game 332 Story/Game Narrative Review.docx
@@ -982,38 +982,6 @@
           <w:szCs w:val="24"/>
         </w:rPr>
       </w:pPr>
-      <w:r>
-        <w:rPr>
-          <w:rFonts w:ascii="TimesNewRomanPS-BoldMT-Identity" w:eastAsia="TimesNewRomanPS-BoldMT-Identity" w:cs="TimesNewRomanPS-BoldMT-Identity"/>
-          <w:sz w:val="24"/>
-          <w:szCs w:val="24"/>
-        </w:rPr>
-        <w:t xml:space="preserve">Reference: </w:t>
-      </w:r>
-      <w:hyperlink r:id="rId7" w:history="1">
-        <w:r>
-          <w:rPr>
-            <w:rStyle w:val="a3"/>
-          </w:rPr>
-          <w:t>Dead by Daylight - Wikipedia</w:t>
-        </w:r>
-      </w:hyperlink>
-    </w:p>
-    <w:p>
-      <w:pPr>
-        <w:tabs>
-          <w:tab w:val="left" w:pos="6380"/>
-        </w:tabs>
-        <w:autoSpaceDE w:val="0"/>
-        <w:autoSpaceDN w:val="0"/>
-        <w:adjustRightInd w:val="0"/>
-        <w:spacing w:after="0" w:line="240" w:lineRule="auto"/>
-        <w:rPr>
-          <w:rFonts w:ascii="TimesNewRomanPS-BoldMT-Identity" w:eastAsia="TimesNewRomanPS-BoldMT-Identity" w:cs="TimesNewRomanPS-BoldMT-Identity"/>
-          <w:sz w:val="24"/>
-          <w:szCs w:val="24"/>
-        </w:rPr>
-      </w:pPr>
     </w:p>
     <w:p>
       <w:pPr>
@@ -1058,179 +1026,21 @@
           <w:sz w:val="24"/>
           <w:szCs w:val="24"/>
         </w:rPr>
-        <w:t>(The overview is a brief detail of the storyline of the game. This should be one to two</w:t>
-      </w:r>
-      <w:r>
-        <w:rPr>
-          <w:rFonts w:ascii="TimesNewRomanPSMT-Identity-H" w:eastAsia="TimesNewRomanPSMT-Identity-H" w:cs="TimesNewRomanPSMT-Identity-H"/>
-          <w:sz w:val="24"/>
-          <w:szCs w:val="24"/>
-        </w:rPr>
-        <w:t xml:space="preserve"> </w:t>
-      </w:r>
-      <w:r>
-        <w:rPr>
-          <w:rFonts w:ascii="TimesNewRomanPSMT-Identity-H" w:eastAsia="TimesNewRomanPSMT-Identity-H" w:cs="TimesNewRomanPSMT-Identity-H"/>
-          <w:sz w:val="24"/>
-          <w:szCs w:val="24"/>
-        </w:rPr>
-        <w:t>paragraphs long, just enough to convey the flavor and core of the narrative.)</w:t>
-      </w:r>
-    </w:p>
-    <w:p>
-      <w:pPr>
-        <w:autoSpaceDE w:val="0"/>
-        <w:autoSpaceDN w:val="0"/>
-        <w:adjustRightInd w:val="0"/>
-        <w:spacing w:after="0" w:line="240" w:lineRule="auto"/>
-        <w:rPr>
-          <w:rFonts w:ascii="TimesNewRomanPSMT-Identity-H" w:eastAsia="TimesNewRomanPSMT-Identity-H" w:cs="TimesNewRomanPSMT-Identity-H"/>
-          <w:sz w:val="24"/>
-          <w:szCs w:val="24"/>
-        </w:rPr>
-      </w:pPr>
-    </w:p>
-    <w:p>
-      <w:pPr>
-        <w:autoSpaceDE w:val="0"/>
-        <w:autoSpaceDN w:val="0"/>
-        <w:adjustRightInd w:val="0"/>
-        <w:spacing w:after="0" w:line="240" w:lineRule="auto"/>
-        <w:rPr>
-          <w:rFonts w:ascii="TimesNewRomanPSMT-Identity-H" w:eastAsia="TimesNewRomanPSMT-Identity-H" w:cs="TimesNewRomanPSMT-Identity-H"/>
-          <w:sz w:val="24"/>
-          <w:szCs w:val="24"/>
-        </w:rPr>
-      </w:pPr>
-      <w:r>
-        <w:rPr>
-          <w:rFonts w:ascii="TimesNewRomanPSMT-Identity-H" w:eastAsia="TimesNewRomanPSMT-Identity-H" w:cs="TimesNewRomanPSMT-Identity-H" w:hint="eastAsia"/>
-          <w:sz w:val="24"/>
-          <w:szCs w:val="24"/>
-        </w:rPr>
-        <w:t>"Dead by Daylight"</w:t>
-      </w:r>
-      <w:r>
-        <w:rPr>
-          <w:rFonts w:ascii="TimesNewRomanPSMT-Identity-H" w:eastAsia="TimesNewRomanPSMT-Identity-H" w:cs="TimesNewRomanPSMT-Identity-H"/>
-          <w:sz w:val="24"/>
-          <w:szCs w:val="24"/>
-        </w:rPr>
-        <w:t xml:space="preserve"> </w:t>
-      </w:r>
-      <w:r>
-        <w:rPr>
-          <w:rFonts w:ascii="TimesNewRomanPSMT-Identity-H" w:eastAsia="TimesNewRomanPSMT-Identity-H" w:cs="TimesNewRomanPSMT-Identity-H" w:hint="eastAsia"/>
-          <w:sz w:val="24"/>
-          <w:szCs w:val="24"/>
-        </w:rPr>
-        <w:t xml:space="preserve">is </w:t>
-      </w:r>
-      <w:r>
-        <w:rPr>
-          <w:rFonts w:ascii="TimesNewRomanPSMT-Identity-H" w:eastAsia="TimesNewRomanPSMT-Identity-H" w:cs="TimesNewRomanPSMT-Identity-H"/>
-          <w:sz w:val="24"/>
-          <w:szCs w:val="24"/>
-        </w:rPr>
-        <w:t xml:space="preserve">an </w:t>
-      </w:r>
-      <w:r>
-        <w:rPr>
-          <w:rFonts w:ascii="TimesNewRomanPSMT-Identity-H" w:eastAsia="TimesNewRomanPSMT-Identity-H" w:cs="TimesNewRomanPSMT-Identity-H"/>
-          <w:sz w:val="24"/>
-          <w:szCs w:val="24"/>
-        </w:rPr>
-        <w:t xml:space="preserve">online asymmetric </w:t>
-      </w:r>
-      <w:r>
-        <w:rPr>
-          <w:rFonts w:ascii="TimesNewRomanPSMT-Identity-H" w:eastAsia="TimesNewRomanPSMT-Identity-H" w:cs="TimesNewRomanPSMT-Identity-H"/>
-          <w:sz w:val="24"/>
-          <w:szCs w:val="24"/>
-        </w:rPr>
-        <w:t xml:space="preserve">multiplayer survival horror hide and seek style game. </w:t>
-      </w:r>
-    </w:p>
-    <w:p>
-      <w:pPr>
-        <w:autoSpaceDE w:val="0"/>
-        <w:autoSpaceDN w:val="0"/>
-        <w:adjustRightInd w:val="0"/>
-        <w:spacing w:after="0" w:line="240" w:lineRule="auto"/>
-        <w:rPr>
-          <w:rFonts w:ascii="TimesNewRomanPSMT-Identity-H" w:eastAsia="TimesNewRomanPSMT-Identity-H" w:cs="TimesNewRomanPSMT-Identity-H"/>
-          <w:sz w:val="24"/>
-          <w:szCs w:val="24"/>
-        </w:rPr>
-      </w:pPr>
-      <w:r>
-        <w:rPr>
-          <w:rFonts w:ascii="TimesNewRomanPSMT-Identity-H" w:eastAsia="TimesNewRomanPSMT-Identity-H" w:cs="TimesNewRomanPSMT-Identity-H" w:hint="eastAsia"/>
-          <w:sz w:val="24"/>
-          <w:szCs w:val="24"/>
-        </w:rPr>
-        <w:t>게임의 스토리는 '엔티티'라는 악마적인 힘을 중심으로 펼쳐집니다. 시공간의 제약 없이 어디에서나 존재할 수 있는 이 엔티티는 인간의 극한의 절망과 희망을 필요로 합니다. 따라서 엔티티는 인간들의 희망을 끊임없이 흡수할 수 있는 희생자를 창조하여 그들을 빨아들입니다.</w:t>
-      </w:r>
-      <w:r>
-        <w:rPr>
-          <w:rFonts w:ascii="TimesNewRomanPSMT-Identity-H" w:eastAsia="TimesNewRomanPSMT-Identity-H" w:cs="TimesNewRomanPSMT-Identity-H"/>
-          <w:sz w:val="24"/>
-          <w:szCs w:val="24"/>
-        </w:rPr>
-        <w:t xml:space="preserve"> </w:t>
-      </w:r>
-      <w:r>
-        <w:rPr>
-          <w:rFonts w:ascii="TimesNewRomanPSMT-Identity-H" w:eastAsia="TimesNewRomanPSMT-Identity-H" w:cs="TimesNewRomanPSMT-Identity-H" w:hint="eastAsia"/>
-          <w:sz w:val="24"/>
-          <w:szCs w:val="24"/>
-        </w:rPr>
-        <w:t xml:space="preserve">생존자들은 악몽 같은 </w:t>
-      </w:r>
-      <w:proofErr w:type="spellStart"/>
-      <w:proofErr w:type="gramStart"/>
-      <w:r>
-        <w:rPr>
-          <w:rFonts w:ascii="TimesNewRomanPSMT-Identity-H" w:eastAsia="TimesNewRomanPSMT-Identity-H" w:cs="TimesNewRomanPSMT-Identity-H" w:hint="eastAsia"/>
-          <w:sz w:val="24"/>
-          <w:szCs w:val="24"/>
-        </w:rPr>
-        <w:t>희</w:t>
-      </w:r>
-      <w:r>
-        <w:rPr>
-          <w:rFonts w:ascii="TimesNewRomanPSMT-Identity-H" w:eastAsia="TimesNewRomanPSMT-Identity-H" w:cs="TimesNewRomanPSMT-Identity-H" w:hint="eastAsia"/>
-          <w:sz w:val="24"/>
-          <w:szCs w:val="24"/>
-        </w:rPr>
-        <w:t>생제</w:t>
-      </w:r>
-      <w:proofErr w:type="spellEnd"/>
-      <w:r>
-        <w:rPr>
-          <w:rFonts w:ascii="TimesNewRomanPSMT-Identity-H" w:eastAsia="TimesNewRomanPSMT-Identity-H" w:cs="TimesNewRomanPSMT-Identity-H" w:hint="eastAsia"/>
-          <w:sz w:val="24"/>
-          <w:szCs w:val="24"/>
-        </w:rPr>
-        <w:t xml:space="preserve"> </w:t>
-      </w:r>
-      <w:r>
-        <w:rPr>
-          <w:rFonts w:ascii="TimesNewRomanPSMT-Identity-H" w:eastAsia="TimesNewRomanPSMT-Identity-H" w:cs="TimesNewRomanPSMT-Identity-H" w:hint="eastAsia"/>
-          <w:sz w:val="24"/>
-          <w:szCs w:val="24"/>
-        </w:rPr>
-        <w:t>에서</w:t>
-      </w:r>
-      <w:proofErr w:type="gramEnd"/>
-      <w:r>
-        <w:rPr>
-          <w:rFonts w:ascii="TimesNewRomanPSMT-Identity-H" w:eastAsia="TimesNewRomanPSMT-Identity-H" w:cs="TimesNewRomanPSMT-Identity-H" w:hint="eastAsia"/>
-          <w:sz w:val="24"/>
-          <w:szCs w:val="24"/>
-        </w:rPr>
-        <w:t xml:space="preserve"> 탈출하기 위해 발전기를 수리해야 하며, 살인마는 엔티티의 영향을 받아 그들을 희생시킵니다. 게임은 절망, 생존, 그리고 폭력의 순환과 같은 주제를 탐구하며, 생존자나 살인마 모두 결국은 엔티티의 손아귀에서 완전히 벗어날 수 없습니다.</w:t>
-      </w:r>
+        <w:t>"Dead by Daylight" is an online multiplayer horror game that's a bit like an intense game of hide-and-seek. The main story focuses on a scary force called 'The Entity,' which can be anywhere and isn't limited by time or place. This Entity feeds on people's extreme fear and sadness, always wanting more souls. To get what it wants, the Entity sorts people into "Killers" and "Survivors," setting up a never-ending cycle of scary killings and hunts. Survivors have to fix machines called generators to escape this terrifying situation, while killers, who are controlled by the Entity, try to catch them and offer them as sacrifices. The game looks into deep topics like despair, the struggle to survive, and ongoing violence, making it clear that no one can fully escape the Entity's control.</w:t>
+      </w:r>
+    </w:p>
+    <w:p>
+      <w:pPr>
+        <w:autoSpaceDE w:val="0"/>
+        <w:autoSpaceDN w:val="0"/>
+        <w:adjustRightInd w:val="0"/>
+        <w:spacing w:after="0" w:line="240" w:lineRule="auto"/>
+        <w:rPr>
+          <w:rFonts w:ascii="TimesNewRomanPSMT-Identity-H" w:eastAsia="TimesNewRomanPSMT-Identity-H" w:cs="TimesNewRomanPSMT-Identity-H"/>
+          <w:sz w:val="24"/>
+          <w:szCs w:val="24"/>
+        </w:rPr>
+      </w:pPr>
     </w:p>
     <w:p>
       <w:pPr>
@@ -1275,257 +1085,74 @@
           <w:sz w:val="24"/>
           <w:szCs w:val="24"/>
         </w:rPr>
-        <w:t>(Break out a list of the major characters/factions, and, if necessary, important minor ones.</w:t>
-      </w:r>
-    </w:p>
-    <w:p>
-      <w:pPr>
-        <w:autoSpaceDE w:val="0"/>
-        <w:autoSpaceDN w:val="0"/>
-        <w:adjustRightInd w:val="0"/>
-        <w:spacing w:after="0" w:line="240" w:lineRule="auto"/>
-        <w:rPr>
-          <w:rFonts w:ascii="TimesNewRomanPSMT-Identity-H" w:eastAsia="TimesNewRomanPSMT-Identity-H" w:cs="TimesNewRomanPSMT-Identity-H"/>
-          <w:sz w:val="24"/>
-          <w:szCs w:val="24"/>
-        </w:rPr>
-      </w:pPr>
-      <w:r>
-        <w:rPr>
-          <w:rFonts w:ascii="TimesNewRomanPSMT-Identity-H" w:eastAsia="TimesNewRomanPSMT-Identity-H" w:cs="TimesNewRomanPSMT-Identity-H"/>
-          <w:sz w:val="24"/>
-          <w:szCs w:val="24"/>
-        </w:rPr>
-        <w:t>Formatting should be as follows:</w:t>
-      </w:r>
-    </w:p>
-    <w:p>
-      <w:pPr>
-        <w:numPr>
-          <w:ilvl w:val="0"/>
-          <w:numId w:val="14"/>
-        </w:numPr>
-        <w:autoSpaceDE w:val="0"/>
-        <w:autoSpaceDN w:val="0"/>
-        <w:adjustRightInd w:val="0"/>
-        <w:spacing w:after="0" w:line="240" w:lineRule="auto"/>
-        <w:rPr>
-          <w:rFonts w:ascii="TimesNewRomanPSMT-Identity-H" w:eastAsia="TimesNewRomanPSMT-Identity-H" w:cs="TimesNewRomanPSMT-Identity-H"/>
-          <w:sz w:val="24"/>
-          <w:szCs w:val="24"/>
-        </w:rPr>
-      </w:pPr>
-      <w:r>
-        <w:rPr>
-          <w:rFonts w:ascii="TimesNewRomanPSMT-Identity-H" w:eastAsia="TimesNewRomanPSMT-Identity-H" w:cs="TimesNewRomanPSMT-Identity-H"/>
-          <w:b/>
-          <w:bCs/>
-          <w:sz w:val="24"/>
-          <w:szCs w:val="24"/>
-        </w:rPr>
-        <w:t>엔티티</w:t>
-      </w:r>
-      <w:r>
-        <w:rPr>
-          <w:rFonts w:ascii="TimesNewRomanPSMT-Identity-H" w:eastAsia="TimesNewRomanPSMT-Identity-H" w:cs="TimesNewRomanPSMT-Identity-H"/>
-          <w:sz w:val="24"/>
-          <w:szCs w:val="24"/>
-        </w:rPr>
-        <w:t xml:space="preserve">: </w:t>
-      </w:r>
-      <w:r>
-        <w:rPr>
-          <w:rFonts w:ascii="TimesNewRomanPSMT-Identity-H" w:eastAsia="TimesNewRomanPSMT-Identity-H" w:cs="TimesNewRomanPSMT-Identity-H" w:hint="eastAsia"/>
-          <w:sz w:val="24"/>
-          <w:szCs w:val="24"/>
-        </w:rPr>
-        <w:t>A</w:t>
-      </w:r>
-      <w:r>
-        <w:rPr>
-          <w:rFonts w:ascii="TimesNewRomanPSMT-Identity-H" w:eastAsia="TimesNewRomanPSMT-Identity-H" w:cs="TimesNewRomanPSMT-Identity-H"/>
-          <w:sz w:val="24"/>
-          <w:szCs w:val="24"/>
-        </w:rPr>
-        <w:t xml:space="preserve"> nameles</w:t>
-      </w:r>
-      <w:r>
-        <w:rPr>
-          <w:rFonts w:ascii="TimesNewRomanPSMT-Identity-H" w:eastAsia="TimesNewRomanPSMT-Identity-H" w:cs="TimesNewRomanPSMT-Identity-H"/>
-          <w:sz w:val="24"/>
-          <w:szCs w:val="24"/>
-        </w:rPr>
-        <w:t>s existence in between reality and imagination.</w:t>
-      </w:r>
-    </w:p>
-    <w:p>
-      <w:pPr>
-        <w:numPr>
-          <w:ilvl w:val="0"/>
-          <w:numId w:val="14"/>
-        </w:numPr>
-        <w:autoSpaceDE w:val="0"/>
-        <w:autoSpaceDN w:val="0"/>
-        <w:adjustRightInd w:val="0"/>
-        <w:spacing w:after="0" w:line="240" w:lineRule="auto"/>
-        <w:rPr>
-          <w:rFonts w:ascii="TimesNewRomanPSMT-Identity-H" w:eastAsia="TimesNewRomanPSMT-Identity-H" w:cs="TimesNewRomanPSMT-Identity-H"/>
-          <w:sz w:val="24"/>
-          <w:szCs w:val="24"/>
-        </w:rPr>
-      </w:pPr>
-      <w:r>
-        <w:rPr>
-          <w:rFonts w:ascii="TimesNewRomanPSMT-Identity-H" w:eastAsia="TimesNewRomanPSMT-Identity-H" w:cs="TimesNewRomanPSMT-Identity-H"/>
-          <w:sz w:val="24"/>
-          <w:szCs w:val="24"/>
-        </w:rPr>
-        <w:t>게임의 사건을 주도하는 악의적 힘입니다. 인간의 절망과 공포를 먹고 사는 엔티티는 생존자와 살인마를 끝없는 사냥과 생존의 순환에 빠뜨립니다. 엔티티는 냉정하고, 계산적이며, 끊임없이 더 많은 영혼을 원합니다.</w:t>
-      </w:r>
-    </w:p>
-    <w:p>
-      <w:pPr>
-        <w:numPr>
-          <w:ilvl w:val="0"/>
-          <w:numId w:val="14"/>
-        </w:numPr>
-        <w:autoSpaceDE w:val="0"/>
-        <w:autoSpaceDN w:val="0"/>
-        <w:adjustRightInd w:val="0"/>
-        <w:spacing w:after="0" w:line="240" w:lineRule="auto"/>
-        <w:rPr>
-          <w:rFonts w:ascii="TimesNewRomanPSMT-Identity-H" w:eastAsia="TimesNewRomanPSMT-Identity-H" w:cs="TimesNewRomanPSMT-Identity-H"/>
-          <w:sz w:val="24"/>
-          <w:szCs w:val="24"/>
-        </w:rPr>
-      </w:pPr>
-      <w:r>
-        <w:rPr>
-          <w:rFonts w:ascii="TimesNewRomanPSMT-Identity-H" w:eastAsia="TimesNewRomanPSMT-Identity-H" w:cs="TimesNewRomanPSMT-Identity-H"/>
-          <w:b/>
-          <w:bCs/>
-          <w:sz w:val="24"/>
-          <w:szCs w:val="24"/>
-        </w:rPr>
-        <w:t>생존자들</w:t>
-      </w:r>
-      <w:r>
-        <w:rPr>
-          <w:rFonts w:ascii="TimesNewRomanPSMT-Identity-H" w:eastAsia="TimesNewRomanPSMT-Identity-H" w:cs="TimesNewRomanPSMT-Identity-H"/>
-          <w:sz w:val="24"/>
-          <w:szCs w:val="24"/>
-        </w:rPr>
-        <w:t>: 엔티티의 영역에 갇힌 사람들입니다. 일반적인 사람들이지만 생존을 위해 빠르게 적응해야 합니다. 각 생존자는 고유한 특성과 능력을 가지고 있지만, 탈출이라는 공통의 목표를 공유합니다.</w:t>
-      </w:r>
-    </w:p>
-    <w:p>
-      <w:pPr>
-        <w:numPr>
-          <w:ilvl w:val="0"/>
-          <w:numId w:val="14"/>
-        </w:numPr>
-        <w:autoSpaceDE w:val="0"/>
-        <w:autoSpaceDN w:val="0"/>
-        <w:adjustRightInd w:val="0"/>
-        <w:spacing w:after="0" w:line="240" w:lineRule="auto"/>
-        <w:rPr>
-          <w:rFonts w:ascii="TimesNewRomanPSMT-Identity-H" w:eastAsia="TimesNewRomanPSMT-Identity-H" w:cs="TimesNewRomanPSMT-Identity-H"/>
-          <w:sz w:val="24"/>
-          <w:szCs w:val="24"/>
-        </w:rPr>
-      </w:pPr>
-      <w:r>
-        <w:rPr>
-          <w:rFonts w:ascii="TimesNewRomanPSMT-Identity-H" w:eastAsia="TimesNewRomanPSMT-Identity-H" w:cs="TimesNewRomanPSMT-Identity-H" w:hint="eastAsia"/>
-          <w:b/>
-          <w:bCs/>
-          <w:sz w:val="24"/>
-          <w:szCs w:val="24"/>
-        </w:rPr>
-        <w:t xml:space="preserve">생존자 </w:t>
-      </w:r>
-      <w:r>
-        <w:rPr>
-          <w:rFonts w:ascii="TimesNewRomanPSMT-Identity-H" w:eastAsia="TimesNewRomanPSMT-Identity-H" w:cs="TimesNewRomanPSMT-Identity-H"/>
-          <w:b/>
-          <w:bCs/>
-          <w:sz w:val="24"/>
-          <w:szCs w:val="24"/>
-        </w:rPr>
-        <w:t>1,2</w:t>
-      </w:r>
-    </w:p>
-    <w:p>
-      <w:pPr>
-        <w:numPr>
-          <w:ilvl w:val="0"/>
-          <w:numId w:val="14"/>
-        </w:numPr>
-        <w:autoSpaceDE w:val="0"/>
-        <w:autoSpaceDN w:val="0"/>
-        <w:adjustRightInd w:val="0"/>
-        <w:spacing w:after="0" w:line="240" w:lineRule="auto"/>
-        <w:rPr>
-          <w:rFonts w:ascii="TimesNewRomanPSMT-Identity-H" w:eastAsia="TimesNewRomanPSMT-Identity-H" w:cs="TimesNewRomanPSMT-Identity-H"/>
-          <w:sz w:val="24"/>
-          <w:szCs w:val="24"/>
-        </w:rPr>
-      </w:pPr>
-      <w:r>
-        <w:rPr>
-          <w:rFonts w:ascii="TimesNewRomanPSMT-Identity-H" w:eastAsia="TimesNewRomanPSMT-Identity-H" w:cs="TimesNewRomanPSMT-Identity-H"/>
-          <w:b/>
-          <w:bCs/>
+        <w:t xml:space="preserve">The Entity: This is the malevolent force driving the events of the game, an unnamed existence that lies between reality and imagination. The Entity feeds on human despair and fear, trapping survivors and killers in an endless cycle of hunting and survival. It creates realms </w:t>
+      </w:r>
+      <w:r>
+        <w:rPr>
+          <w:rFonts w:ascii="TimesNewRomanPSMT-Identity-H" w:eastAsia="TimesNewRomanPSMT-Identity-H" w:cs="TimesNewRomanPSMT-Identity-H"/>
+          <w:sz w:val="24"/>
+          <w:szCs w:val="24"/>
+        </w:rPr>
+        <w:t>like</w:t>
+      </w:r>
+      <w:r>
+        <w:rPr>
+          <w:rFonts w:ascii="TimesNewRomanPSMT-Identity-H" w:eastAsia="TimesNewRomanPSMT-Identity-H" w:cs="TimesNewRomanPSMT-Identity-H"/>
+          <w:sz w:val="24"/>
+          <w:szCs w:val="24"/>
+        </w:rPr>
+        <w:t xml:space="preserve"> the real world, initially pulling in the first victims to brainwash them into "Killers," and subsequently drawing in the second set of victims as "Survivors." </w:t>
+      </w:r>
+    </w:p>
+    <w:p>
+      <w:pPr>
+        <w:autoSpaceDE w:val="0"/>
+        <w:autoSpaceDN w:val="0"/>
+        <w:adjustRightInd w:val="0"/>
+        <w:spacing w:after="0" w:line="240" w:lineRule="auto"/>
+        <w:rPr>
+          <w:rFonts w:ascii="TimesNewRomanPSMT-Identity-H" w:eastAsia="TimesNewRomanPSMT-Identity-H" w:cs="TimesNewRomanPSMT-Identity-H"/>
+          <w:sz w:val="24"/>
+          <w:szCs w:val="24"/>
+        </w:rPr>
+      </w:pPr>
+      <w:r>
+        <w:rPr>
+          <w:rFonts w:ascii="TimesNewRomanPSMT-Identity-H" w:eastAsia="TimesNewRomanPSMT-Identity-H" w:cs="TimesNewRomanPSMT-Identity-H"/>
+          <w:sz w:val="24"/>
+          <w:szCs w:val="24"/>
+        </w:rPr>
+        <w:t xml:space="preserve">Survivors: These are the second set of victims trapped in the Entity's realm. Once ordinary people, they wake up around an unknown campfire with all memories of their identity erased. Despite the fear instilled by the killers, they hold onto a glimmer of hope and work to activate generators. Each survivor has unique traits and abilities but shares the common goal of escape. </w:t>
+      </w:r>
+    </w:p>
+    <w:p>
+      <w:pPr>
+        <w:autoSpaceDE w:val="0"/>
+        <w:autoSpaceDN w:val="0"/>
+        <w:adjustRightInd w:val="0"/>
+        <w:spacing w:after="0" w:line="240" w:lineRule="auto"/>
+        <w:rPr>
+          <w:rFonts w:ascii="TimesNewRomanPSMT-Identity-H" w:eastAsia="TimesNewRomanPSMT-Identity-H" w:cs="TimesNewRomanPSMT-Identity-H"/>
+          <w:sz w:val="24"/>
+          <w:szCs w:val="24"/>
+        </w:rPr>
+      </w:pPr>
+      <w:r>
+        <w:rPr>
+          <w:rFonts w:ascii="TimesNewRomanPSMT-Identity-H" w:eastAsia="TimesNewRomanPSMT-Identity-H" w:cs="TimesNewRomanPSMT-Identity-H"/>
+          <w:sz w:val="24"/>
+          <w:szCs w:val="24"/>
+        </w:rPr>
+        <w:t xml:space="preserve">Killers: These are the first set of victims drawn into the Entity's sacrificial ritual. They are notorious killers from various timelines who have undergone horrific torture over </w:t>
+      </w:r>
+      <w:r>
+        <w:rPr>
+          <w:rFonts w:ascii="TimesNewRomanPSMT-Identity-H" w:eastAsia="TimesNewRomanPSMT-Identity-H" w:cs="TimesNewRomanPSMT-Identity-H"/>
           <w:sz w:val="24"/>
           <w:szCs w:val="24"/>
         </w:rPr>
         <w:lastRenderedPageBreak/>
-        <w:t>살인마들</w:t>
-      </w:r>
-      <w:r>
-        <w:rPr>
-          <w:rFonts w:ascii="TimesNewRomanPSMT-Identity-H" w:eastAsia="TimesNewRomanPSMT-Identity-H" w:cs="TimesNewRomanPSMT-Identity-H"/>
-          <w:sz w:val="24"/>
-          <w:szCs w:val="24"/>
-        </w:rPr>
-        <w:t>: 엔티티에 의해 부패하여 생존자를 사냥하고 희생시키는 사람들입니다. 그들은 종종 공포와 폭력의 상징으로, 각각 고유한 능력과 무기를 가지고 있습니다. 그들은 엔티티에 속박되어 있어 그의 명령을 따라야 합니다.</w:t>
-      </w:r>
-    </w:p>
-    <w:p>
-      <w:pPr>
-        <w:numPr>
-          <w:ilvl w:val="0"/>
-          <w:numId w:val="14"/>
-        </w:numPr>
-        <w:autoSpaceDE w:val="0"/>
-        <w:autoSpaceDN w:val="0"/>
-        <w:adjustRightInd w:val="0"/>
-        <w:spacing w:after="0" w:line="240" w:lineRule="auto"/>
-        <w:rPr>
-          <w:rFonts w:ascii="TimesNewRomanPSMT-Identity-H" w:eastAsia="TimesNewRomanPSMT-Identity-H" w:cs="TimesNewRomanPSMT-Identity-H"/>
-          <w:sz w:val="24"/>
-          <w:szCs w:val="24"/>
-        </w:rPr>
-      </w:pPr>
-      <w:r>
-        <w:rPr>
-          <w:rFonts w:ascii="TimesNewRomanPSMT-Identity-H" w:eastAsia="TimesNewRomanPSMT-Identity-H" w:cs="TimesNewRomanPSMT-Identity-H" w:hint="eastAsia"/>
-          <w:b/>
-          <w:bCs/>
-          <w:sz w:val="24"/>
-          <w:szCs w:val="24"/>
-        </w:rPr>
-        <w:t xml:space="preserve">살인마 </w:t>
-      </w:r>
-      <w:r>
-        <w:rPr>
-          <w:rFonts w:ascii="TimesNewRomanPSMT-Identity-H" w:eastAsia="TimesNewRomanPSMT-Identity-H" w:cs="TimesNewRomanPSMT-Identity-H"/>
-          <w:b/>
-          <w:bCs/>
-          <w:sz w:val="24"/>
-          <w:szCs w:val="24"/>
-        </w:rPr>
-        <w:t>1,2</w:t>
+        <w:t>an immeasurable period, eventually becoming perfect slaves to the Entity. Corrupted by the Entity, they hunt and sacrifice the survivors. Each killer has unique abilities and weapons and is bound to obey the Entity's commands.</w:t>
       </w:r>
     </w:p>
     <w:p>
@@ -1542,7 +1169,13 @@
           <w:szCs w:val="32"/>
         </w:rPr>
       </w:pPr>
-      <w:r>
+    </w:p>
+    <w:p>
+      <w:pPr>
+        <w:autoSpaceDE w:val="0"/>
+        <w:autoSpaceDN w:val="0"/>
+        <w:adjustRightInd w:val="0"/>
+        <w:spacing w:after="0" w:line="240" w:lineRule="auto"/>
         <w:rPr>
           <w:rFonts w:ascii="TimesNewRomanPS-BoldMT-Identity" w:eastAsia="TimesNewRomanPS-BoldMT-Identity" w:cs="TimesNewRomanPS-BoldMT-Identity"/>
           <w:b/>
@@ -1550,320 +1183,6 @@
           <w:sz w:val="32"/>
           <w:szCs w:val="32"/>
         </w:rPr>
-        <w:t>Breakdown</w:t>
-      </w:r>
-    </w:p>
-    <w:p>
-      <w:pPr>
-        <w:autoSpaceDE w:val="0"/>
-        <w:autoSpaceDN w:val="0"/>
-        <w:adjustRightInd w:val="0"/>
-        <w:spacing w:after="0" w:line="240" w:lineRule="auto"/>
-        <w:rPr>
-          <w:rFonts w:ascii="TimesNewRomanPSMT-Identity-H" w:eastAsia="TimesNewRomanPSMT-Identity-H" w:cs="TimesNewRomanPSMT-Identity-H"/>
-          <w:sz w:val="24"/>
-          <w:szCs w:val="24"/>
-        </w:rPr>
-      </w:pPr>
-      <w:r>
-        <w:rPr>
-          <w:rFonts w:ascii="TimesNewRomanPSMT-Identity-H" w:eastAsia="TimesNewRomanPSMT-Identity-H" w:cs="TimesNewRomanPSMT-Identity-H"/>
-          <w:sz w:val="24"/>
-          <w:szCs w:val="24"/>
-        </w:rPr>
-        <w:t>(The synopsis is a summary and critique of the game</w:t>
-      </w:r>
-      <w:r>
-        <w:rPr>
-          <w:rFonts w:ascii="TimesNewRomanPSMT-Identity-H" w:eastAsia="TimesNewRomanPSMT-Identity-H" w:cs="TimesNewRomanPSMT-Identity-H" w:hint="eastAsia"/>
-          <w:sz w:val="24"/>
-          <w:szCs w:val="24"/>
-        </w:rPr>
-        <w:t>’</w:t>
-      </w:r>
-      <w:r>
-        <w:rPr>
-          <w:rFonts w:ascii="TimesNewRomanPSMT-Identity-H" w:eastAsia="TimesNewRomanPSMT-Identity-H" w:cs="TimesNewRomanPSMT-Identity-H"/>
-          <w:sz w:val="24"/>
-          <w:szCs w:val="24"/>
-        </w:rPr>
-        <w:t>s story and characters, giving</w:t>
-      </w:r>
-    </w:p>
-    <w:p>
-      <w:pPr>
-        <w:autoSpaceDE w:val="0"/>
-        <w:autoSpaceDN w:val="0"/>
-        <w:adjustRightInd w:val="0"/>
-        <w:spacing w:after="0" w:line="240" w:lineRule="auto"/>
-        <w:rPr>
-          <w:rFonts w:ascii="TimesNewRomanPSMT-Identity-H" w:eastAsia="TimesNewRomanPSMT-Identity-H" w:cs="TimesNewRomanPSMT-Identity-H"/>
-          <w:sz w:val="24"/>
-          <w:szCs w:val="24"/>
-        </w:rPr>
-      </w:pPr>
-      <w:r>
-        <w:rPr>
-          <w:rFonts w:ascii="TimesNewRomanPSMT-Identity-H" w:eastAsia="TimesNewRomanPSMT-Identity-H" w:cs="TimesNewRomanPSMT-Identity-H"/>
-          <w:sz w:val="24"/>
-          <w:szCs w:val="24"/>
-        </w:rPr>
-        <w:t xml:space="preserve">general impressions, and overall analysis thereof. This is the place to </w:t>
-      </w:r>
-      <w:proofErr w:type="gramStart"/>
-      <w:r>
-        <w:rPr>
-          <w:rFonts w:ascii="TimesNewRomanPSMT-Identity-H" w:eastAsia="TimesNewRomanPSMT-Identity-H" w:cs="TimesNewRomanPSMT-Identity-H"/>
-          <w:sz w:val="24"/>
-          <w:szCs w:val="24"/>
-        </w:rPr>
-        <w:t>go</w:t>
-      </w:r>
-      <w:r>
-        <w:rPr>
-          <w:rFonts w:ascii="TimesNewRomanPSMT-Identity-H" w:eastAsia="TimesNewRomanPSMT-Identity-H" w:cs="TimesNewRomanPSMT-Identity-H"/>
-          <w:sz w:val="24"/>
-          <w:szCs w:val="24"/>
-        </w:rPr>
-        <w:t xml:space="preserve"> </w:t>
-      </w:r>
-      <w:r>
-        <w:rPr>
-          <w:rFonts w:ascii="TimesNewRomanPSMT-Identity-H" w:eastAsia="TimesNewRomanPSMT-Identity-H" w:cs="TimesNewRomanPSMT-Identity-H"/>
-          <w:sz w:val="24"/>
-          <w:szCs w:val="24"/>
-        </w:rPr>
-        <w:t xml:space="preserve"> in</w:t>
-      </w:r>
-      <w:proofErr w:type="gramEnd"/>
-      <w:r>
-        <w:rPr>
-          <w:rFonts w:ascii="TimesNewRomanPSMT-Identity-H" w:eastAsia="TimesNewRomanPSMT-Identity-H" w:cs="TimesNewRomanPSMT-Identity-H"/>
-          <w:sz w:val="24"/>
-          <w:szCs w:val="24"/>
-        </w:rPr>
-        <w:t>-depth on</w:t>
-      </w:r>
-    </w:p>
-    <w:p>
-      <w:pPr>
-        <w:autoSpaceDE w:val="0"/>
-        <w:autoSpaceDN w:val="0"/>
-        <w:adjustRightInd w:val="0"/>
-        <w:spacing w:after="0" w:line="240" w:lineRule="auto"/>
-        <w:rPr>
-          <w:rFonts w:ascii="TimesNewRomanPSMT-Identity-H" w:eastAsia="TimesNewRomanPSMT-Identity-H" w:cs="TimesNewRomanPSMT-Identity-H"/>
-          <w:sz w:val="24"/>
-          <w:szCs w:val="24"/>
-        </w:rPr>
-      </w:pPr>
-      <w:r>
-        <w:rPr>
-          <w:rFonts w:ascii="TimesNewRomanPSMT-Identity-H" w:eastAsia="TimesNewRomanPSMT-Identity-H" w:cs="TimesNewRomanPSMT-Identity-H"/>
-          <w:sz w:val="24"/>
-          <w:szCs w:val="24"/>
-        </w:rPr>
-        <w:t>what the story is, how it functions, what elements work, what ones don</w:t>
-      </w:r>
-      <w:r>
-        <w:rPr>
-          <w:rFonts w:ascii="TimesNewRomanPSMT-Identity-H" w:eastAsia="TimesNewRomanPSMT-Identity-H" w:cs="TimesNewRomanPSMT-Identity-H" w:hint="eastAsia"/>
-          <w:sz w:val="24"/>
-          <w:szCs w:val="24"/>
-        </w:rPr>
-        <w:t>’</w:t>
-      </w:r>
-      <w:r>
-        <w:rPr>
-          <w:rFonts w:ascii="TimesNewRomanPSMT-Identity-H" w:eastAsia="TimesNewRomanPSMT-Identity-H" w:cs="TimesNewRomanPSMT-Identity-H"/>
-          <w:sz w:val="24"/>
-          <w:szCs w:val="24"/>
-        </w:rPr>
-        <w:t>t, and so on. This</w:t>
-      </w:r>
-      <w:r>
-        <w:rPr>
-          <w:rFonts w:ascii="TimesNewRomanPSMT-Identity-H" w:eastAsia="TimesNewRomanPSMT-Identity-H" w:cs="TimesNewRomanPSMT-Identity-H"/>
-          <w:sz w:val="24"/>
-          <w:szCs w:val="24"/>
-        </w:rPr>
-        <w:t xml:space="preserve"> </w:t>
-      </w:r>
-      <w:r>
-        <w:rPr>
-          <w:rFonts w:ascii="TimesNewRomanPSMT-Identity-H" w:eastAsia="TimesNewRomanPSMT-Identity-H" w:cs="TimesNewRomanPSMT-Identity-H"/>
-          <w:sz w:val="24"/>
-          <w:szCs w:val="24"/>
-        </w:rPr>
-        <w:t>is the meat of the report. Students should try to identify, if possible, narrative structures</w:t>
-      </w:r>
-      <w:r>
-        <w:rPr>
-          <w:rFonts w:ascii="TimesNewRomanPSMT-Identity-H" w:eastAsia="TimesNewRomanPSMT-Identity-H" w:cs="TimesNewRomanPSMT-Identity-H"/>
-          <w:sz w:val="24"/>
-          <w:szCs w:val="24"/>
-        </w:rPr>
-        <w:t xml:space="preserve"> </w:t>
-      </w:r>
-      <w:r>
-        <w:rPr>
-          <w:rFonts w:ascii="TimesNewRomanPSMT-Identity-H" w:eastAsia="TimesNewRomanPSMT-Identity-H" w:cs="TimesNewRomanPSMT-Identity-H"/>
-          <w:sz w:val="24"/>
-          <w:szCs w:val="24"/>
-        </w:rPr>
-        <w:t>and turning points, and explicate the interaction between narrative &amp; gameplay.</w:t>
-      </w:r>
-      <w:r>
-        <w:rPr>
-          <w:rFonts w:hint="eastAsia"/>
-        </w:rPr>
-        <w:t xml:space="preserve"> </w:t>
-      </w:r>
-      <w:r>
-        <w:rPr>
-          <w:rFonts w:ascii="TimesNewRomanPSMT-Identity-H" w:eastAsia="TimesNewRomanPSMT-Identity-H" w:cs="TimesNewRomanPSMT-Identity-H" w:hint="eastAsia"/>
-          <w:sz w:val="24"/>
-          <w:szCs w:val="24"/>
-        </w:rPr>
-        <w:t>(시놉시스는 게임의 스토리와 캐릭터에 대한 요약과 비평입니다</w:t>
-      </w:r>
-    </w:p>
-    <w:p>
-      <w:pPr>
-        <w:autoSpaceDE w:val="0"/>
-        <w:autoSpaceDN w:val="0"/>
-        <w:adjustRightInd w:val="0"/>
-        <w:spacing w:after="0" w:line="240" w:lineRule="auto"/>
-        <w:rPr>
-          <w:rFonts w:ascii="TimesNewRomanPSMT-Identity-H" w:eastAsia="TimesNewRomanPSMT-Identity-H" w:cs="TimesNewRomanPSMT-Identity-H"/>
-          <w:sz w:val="24"/>
-          <w:szCs w:val="24"/>
-        </w:rPr>
-      </w:pPr>
-      <w:r>
-        <w:rPr>
-          <w:rFonts w:ascii="TimesNewRomanPSMT-Identity-H" w:eastAsia="TimesNewRomanPSMT-Identity-H" w:cs="TimesNewRomanPSMT-Identity-H" w:hint="eastAsia"/>
-          <w:sz w:val="24"/>
-          <w:szCs w:val="24"/>
-        </w:rPr>
-        <w:t>일반적인 인상, 그리고 그것의 전반적인 분석. 이것은 깊이 있는 곳입니다</w:t>
-      </w:r>
-    </w:p>
-    <w:p>
-      <w:pPr>
-        <w:autoSpaceDE w:val="0"/>
-        <w:autoSpaceDN w:val="0"/>
-        <w:adjustRightInd w:val="0"/>
-        <w:spacing w:after="0" w:line="240" w:lineRule="auto"/>
-        <w:rPr>
-          <w:rFonts w:ascii="TimesNewRomanPSMT-Identity-H" w:eastAsia="TimesNewRomanPSMT-Identity-H" w:cs="TimesNewRomanPSMT-Identity-H"/>
-          <w:sz w:val="24"/>
-          <w:szCs w:val="24"/>
-        </w:rPr>
-      </w:pPr>
-      <w:r>
-        <w:rPr>
-          <w:rFonts w:ascii="TimesNewRomanPSMT-Identity-H" w:eastAsia="TimesNewRomanPSMT-Identity-H" w:cs="TimesNewRomanPSMT-Identity-H" w:hint="eastAsia"/>
-          <w:sz w:val="24"/>
-          <w:szCs w:val="24"/>
-        </w:rPr>
-        <w:t>스토리가 무엇인지, 어떻게 작동하는지, 어떤 요소가 작동하는지, 어떤 요소가 작동하지 않는지 등이 보고서의 핵심입니다. 학생들은 가능하면 서사 구조와 전환점을 확인하고, 서사와 게임 플레이 간의 상호 작용을 설명하도록 노력해야 합니다.</w:t>
-      </w:r>
-    </w:p>
-    <w:p>
-      <w:pPr>
-        <w:autoSpaceDE w:val="0"/>
-        <w:autoSpaceDN w:val="0"/>
-        <w:adjustRightInd w:val="0"/>
-        <w:spacing w:after="0" w:line="240" w:lineRule="auto"/>
-        <w:rPr>
-          <w:rFonts w:ascii="TimesNewRomanPSMT-Identity-H" w:eastAsia="TimesNewRomanPSMT-Identity-H" w:cs="TimesNewRomanPSMT-Identity-H"/>
-          <w:sz w:val="24"/>
-          <w:szCs w:val="24"/>
-        </w:rPr>
-      </w:pPr>
-    </w:p>
-    <w:p>
-      <w:pPr>
-        <w:autoSpaceDE w:val="0"/>
-        <w:autoSpaceDN w:val="0"/>
-        <w:adjustRightInd w:val="0"/>
-        <w:spacing w:after="0" w:line="240" w:lineRule="auto"/>
-        <w:rPr>
-          <w:rFonts w:ascii="TimesNewRomanPSMT-Identity-H" w:eastAsia="TimesNewRomanPSMT-Identity-H" w:cs="TimesNewRomanPSMT-Identity-H"/>
-          <w:sz w:val="24"/>
-          <w:szCs w:val="24"/>
-        </w:rPr>
-      </w:pPr>
-      <w:proofErr w:type="spellStart"/>
-      <w:r>
-        <w:rPr>
-          <w:rFonts w:ascii="TimesNewRomanPSMT-Identity-H" w:eastAsia="TimesNewRomanPSMT-Identity-H" w:cs="TimesNewRomanPSMT-Identity-H" w:hint="eastAsia"/>
-          <w:sz w:val="24"/>
-          <w:szCs w:val="24"/>
-        </w:rPr>
-        <w:t>인게임</w:t>
-      </w:r>
-      <w:proofErr w:type="spellEnd"/>
-      <w:r>
-        <w:rPr>
-          <w:rFonts w:ascii="TimesNewRomanPSMT-Identity-H" w:eastAsia="TimesNewRomanPSMT-Identity-H" w:cs="TimesNewRomanPSMT-Identity-H" w:hint="eastAsia"/>
-          <w:sz w:val="24"/>
-          <w:szCs w:val="24"/>
-        </w:rPr>
-        <w:t xml:space="preserve"> 플레이 시작화면 </w:t>
-      </w:r>
-      <w:proofErr w:type="spellStart"/>
-      <w:r>
-        <w:rPr>
-          <w:rFonts w:ascii="TimesNewRomanPSMT-Identity-H" w:eastAsia="TimesNewRomanPSMT-Identity-H" w:cs="TimesNewRomanPSMT-Identity-H" w:hint="eastAsia"/>
-          <w:sz w:val="24"/>
-          <w:szCs w:val="24"/>
-        </w:rPr>
-        <w:t>시네마틱</w:t>
-      </w:r>
-      <w:proofErr w:type="spellEnd"/>
-      <w:r>
-        <w:rPr>
-          <w:rFonts w:ascii="TimesNewRomanPSMT-Identity-H" w:eastAsia="TimesNewRomanPSMT-Identity-H" w:cs="TimesNewRomanPSMT-Identity-H"/>
-          <w:sz w:val="24"/>
-          <w:szCs w:val="24"/>
-        </w:rPr>
-        <w:t xml:space="preserve"> </w:t>
-      </w:r>
-      <w:r>
-        <w:rPr>
-          <w:rFonts w:ascii="TimesNewRomanPSMT-Identity-H" w:eastAsia="TimesNewRomanPSMT-Identity-H" w:cs="TimesNewRomanPSMT-Identity-H" w:hint="eastAsia"/>
-          <w:sz w:val="24"/>
-          <w:szCs w:val="24"/>
-        </w:rPr>
-        <w:t>소개</w:t>
-      </w:r>
-    </w:p>
-    <w:p>
-      <w:pPr>
-        <w:autoSpaceDE w:val="0"/>
-        <w:autoSpaceDN w:val="0"/>
-        <w:adjustRightInd w:val="0"/>
-        <w:spacing w:after="0" w:line="240" w:lineRule="auto"/>
-        <w:rPr>
-          <w:rFonts w:ascii="TimesNewRomanPSMT-Identity-H" w:eastAsia="TimesNewRomanPSMT-Identity-H" w:cs="TimesNewRomanPSMT-Identity-H"/>
-          <w:sz w:val="24"/>
-          <w:szCs w:val="24"/>
-        </w:rPr>
-      </w:pPr>
-    </w:p>
-    <w:p>
-      <w:pPr>
-        <w:autoSpaceDE w:val="0"/>
-        <w:autoSpaceDN w:val="0"/>
-        <w:adjustRightInd w:val="0"/>
-        <w:spacing w:after="0" w:line="240" w:lineRule="auto"/>
-        <w:rPr>
-          <w:rFonts w:ascii="TimesNewRomanPSMT-Identity-H" w:eastAsia="TimesNewRomanPSMT-Identity-H" w:cs="TimesNewRomanPSMT-Identity-H"/>
-          <w:sz w:val="24"/>
-          <w:szCs w:val="24"/>
-        </w:rPr>
       </w:pPr>
     </w:p>
     <w:p>
@@ -1888,53 +1207,48 @@
           <w:sz w:val="32"/>
           <w:szCs w:val="32"/>
         </w:rPr>
-        <w:t>Strongest Element</w:t>
-      </w:r>
-    </w:p>
-    <w:p>
-      <w:pPr>
-        <w:autoSpaceDE w:val="0"/>
-        <w:autoSpaceDN w:val="0"/>
-        <w:adjustRightInd w:val="0"/>
-        <w:spacing w:after="0" w:line="240" w:lineRule="auto"/>
-        <w:rPr>
-          <w:rFonts w:ascii="TimesNewRomanPSMT-Identity-H" w:eastAsia="TimesNewRomanPSMT-Identity-H" w:cs="TimesNewRomanPSMT-Identity-H"/>
-          <w:sz w:val="24"/>
-          <w:szCs w:val="24"/>
-        </w:rPr>
-      </w:pPr>
-      <w:r>
-        <w:rPr>
-          <w:rFonts w:ascii="TimesNewRomanPSMT-Identity-H" w:eastAsia="TimesNewRomanPSMT-Identity-H" w:cs="TimesNewRomanPSMT-Identity-H"/>
-          <w:sz w:val="24"/>
-          <w:szCs w:val="24"/>
-        </w:rPr>
-        <w:t>(List the single best thing about the storyline or characterization, and support the</w:t>
-      </w:r>
-    </w:p>
-    <w:p>
-      <w:pPr>
-        <w:autoSpaceDE w:val="0"/>
-        <w:autoSpaceDN w:val="0"/>
-        <w:adjustRightInd w:val="0"/>
-        <w:spacing w:after="0" w:line="240" w:lineRule="auto"/>
-        <w:rPr>
-          <w:rFonts w:ascii="TimesNewRomanPSMT-Identity-H" w:eastAsia="TimesNewRomanPSMT-Identity-H" w:cs="TimesNewRomanPSMT-Identity-H"/>
-          <w:sz w:val="24"/>
-          <w:szCs w:val="24"/>
-        </w:rPr>
-      </w:pPr>
-      <w:r>
-        <w:rPr>
-          <w:rFonts w:ascii="TimesNewRomanPSMT-Identity-H" w:eastAsia="TimesNewRomanPSMT-Identity-H" w:cs="TimesNewRomanPSMT-Identity-H"/>
-          <w:sz w:val="24"/>
-          <w:szCs w:val="24"/>
-        </w:rPr>
-        <w:t>argument. This could be a narrative twist, the construction of the narrative, a particular</w:t>
-      </w:r>
-      <w:r>
-        <w:rPr>
-          <w:rFonts w:ascii="TimesNewRomanPSMT-Identity-H" w:eastAsia="TimesNewRomanPSMT-Identity-H" w:cs="TimesNewRomanPSMT-Identity-H"/>
+        <w:t>Breakdown</w:t>
+      </w:r>
+    </w:p>
+    <w:p>
+      <w:pPr>
+        <w:autoSpaceDE w:val="0"/>
+        <w:autoSpaceDN w:val="0"/>
+        <w:adjustRightInd w:val="0"/>
+        <w:spacing w:after="0" w:line="240" w:lineRule="auto"/>
+        <w:rPr>
+          <w:rFonts w:ascii="TimesNewRomanPSMT-Identity-H" w:eastAsia="TimesNewRomanPSMT-Identity-H" w:cs="TimesNewRomanPSMT-Identity-H"/>
+          <w:sz w:val="24"/>
+          <w:szCs w:val="24"/>
+        </w:rPr>
+      </w:pPr>
+      <w:r>
+        <w:rPr>
+          <w:rFonts w:ascii="TimesNewRomanPSMT-Identity-H" w:eastAsia="TimesNewRomanPSMT-Identity-H" w:cs="TimesNewRomanPSMT-Identity-H"/>
+          <w:sz w:val="24"/>
+          <w:szCs w:val="24"/>
+        </w:rPr>
+        <w:t>In "Dead by Daylight," players are given a singular, haunting task: to escape from being a sacrifice to the Entity. The outcome of the game is binary</w:t>
+      </w:r>
+      <w:r>
+        <w:rPr>
+          <w:rFonts w:ascii="TimesNewRomanPSMT-Identity-H" w:eastAsia="TimesNewRomanPSMT-Identity-H" w:cs="TimesNewRomanPSMT-Identity-H"/>
+          <w:sz w:val="24"/>
+          <w:szCs w:val="24"/>
+        </w:rPr>
+        <w:t>—</w:t>
+      </w:r>
+      <w:r>
+        <w:rPr>
+          <w:rFonts w:ascii="TimesNewRomanPSMT-Identity-H" w:eastAsia="TimesNewRomanPSMT-Identity-H" w:cs="TimesNewRomanPSMT-Identity-H"/>
+          <w:sz w:val="24"/>
+          <w:szCs w:val="24"/>
+        </w:rPr>
+        <w:t>either the players win by escaping, or the killer (the Entity's agent) wins by sacrificing them. However, from a lore perspective, the notion of 'winning' for the survivors is an illusion. When the killer successfully sacrifices all survivors, the game concludes as a win for the killer and the Entity. Even when survivors repair all generators and manage to escape, their 'victory' is</w:t>
+      </w:r>
+      <w:r>
+        <w:rPr>
+          <w:rFonts w:ascii="TimesNewRomanPSMT-Identity-H" w:eastAsia="TimesNewRomanPSMT-Identity-H" w:cs="TimesNewRomanPSMT-Identity-H" w:hint="eastAsia"/>
           <w:sz w:val="24"/>
           <w:szCs w:val="24"/>
         </w:rPr>
@@ -1946,85 +1260,16 @@
           <w:sz w:val="24"/>
           <w:szCs w:val="24"/>
         </w:rPr>
-        <w:t>character</w:t>
-      </w:r>
-      <w:r>
-        <w:rPr>
-          <w:rFonts w:ascii="TimesNewRomanPSMT-Identity-H" w:eastAsia="TimesNewRomanPSMT-Identity-H" w:cs="TimesNewRomanPSMT-Identity-H" w:hint="eastAsia"/>
-          <w:sz w:val="24"/>
-          <w:szCs w:val="24"/>
-        </w:rPr>
-        <w:t>’</w:t>
-      </w:r>
-      <w:r>
-        <w:rPr>
-          <w:rFonts w:ascii="TimesNewRomanPSMT-Identity-H" w:eastAsia="TimesNewRomanPSMT-Identity-H" w:cs="TimesNewRomanPSMT-Identity-H"/>
-          <w:sz w:val="24"/>
-          <w:szCs w:val="24"/>
-        </w:rPr>
-        <w:t>s realization, or the script for a cut scene. One paragraph is all it should take.)</w:t>
-      </w:r>
-      <w:r>
-        <w:rPr>
-          <w:rFonts w:hint="eastAsia"/>
-        </w:rPr>
-        <w:t xml:space="preserve"> </w:t>
-      </w:r>
-      <w:r>
-        <w:rPr>
-          <w:rFonts w:ascii="TimesNewRomanPSMT-Identity-H" w:eastAsia="TimesNewRomanPSMT-Identity-H" w:cs="TimesNewRomanPSMT-Identity-H" w:hint="eastAsia"/>
-          <w:sz w:val="24"/>
-          <w:szCs w:val="24"/>
-        </w:rPr>
-        <w:t>(스토리 또는 특성화에 대한 가장 좋은 점을 나열하고 지원합니다.)</w:t>
-      </w:r>
-    </w:p>
-    <w:p>
-      <w:pPr>
-        <w:autoSpaceDE w:val="0"/>
-        <w:autoSpaceDN w:val="0"/>
-        <w:adjustRightInd w:val="0"/>
-        <w:spacing w:after="0" w:line="240" w:lineRule="auto"/>
-        <w:rPr>
-          <w:rFonts w:ascii="TimesNewRomanPSMT-Identity-H" w:eastAsia="TimesNewRomanPSMT-Identity-H" w:cs="TimesNewRomanPSMT-Identity-H"/>
-          <w:sz w:val="24"/>
-          <w:szCs w:val="24"/>
-        </w:rPr>
-      </w:pPr>
-      <w:r>
-        <w:rPr>
-          <w:rFonts w:ascii="TimesNewRomanPSMT-Identity-H" w:eastAsia="TimesNewRomanPSMT-Identity-H" w:cs="TimesNewRomanPSMT-Identity-H" w:hint="eastAsia"/>
-          <w:sz w:val="24"/>
-          <w:szCs w:val="24"/>
-        </w:rPr>
-        <w:t>논쟁. 이것은 서사의 반전일 수도 있고, 서사의 구성일 수도 있고, 특정 인물의 깨달음일 수도 있고, 컷 장면의 대본일 수도 있습니다. 한 문단이면 충분합니다.)</w:t>
-      </w:r>
-    </w:p>
-    <w:p>
-      <w:pPr>
-        <w:autoSpaceDE w:val="0"/>
-        <w:autoSpaceDN w:val="0"/>
-        <w:adjustRightInd w:val="0"/>
-        <w:spacing w:after="0" w:line="240" w:lineRule="auto"/>
-        <w:rPr>
-          <w:rFonts w:ascii="TimesNewRomanPSMT-Identity-H" w:eastAsia="TimesNewRomanPSMT-Identity-H" w:cs="TimesNewRomanPSMT-Identity-H"/>
-          <w:sz w:val="24"/>
-          <w:szCs w:val="24"/>
-        </w:rPr>
-      </w:pPr>
-    </w:p>
-    <w:p>
-      <w:pPr>
-        <w:autoSpaceDE w:val="0"/>
-        <w:autoSpaceDN w:val="0"/>
-        <w:adjustRightInd w:val="0"/>
-        <w:spacing w:after="0" w:line="240" w:lineRule="auto"/>
-        <w:rPr>
-          <w:rFonts w:ascii="TimesNewRomanPSMT-Identity-H" w:eastAsia="TimesNewRomanPSMT-Identity-H" w:cs="TimesNewRomanPSMT-Identity-H"/>
-          <w:sz w:val="24"/>
-          <w:szCs w:val="24"/>
-        </w:rPr>
-      </w:pPr>
+        <w:t>temporary</w:t>
+      </w:r>
+      <w:r>
+        <w:rPr>
+          <w:rFonts w:ascii="TimesNewRomanPSMT-Identity-H" w:eastAsia="TimesNewRomanPSMT-Identity-H" w:cs="TimesNewRomanPSMT-Identity-H"/>
+          <w:sz w:val="24"/>
+          <w:szCs w:val="24"/>
+        </w:rPr>
+        <w:t>. The Entity erases their memories, and they find themselves waking up once again by the campfire, ready for another round of the never-ending sacrificial ritual. This cyclical nature of the game serves as an excellent bridge between gameplay and narrative. Each round of the game is not just another match, but a perpetuation of the endless cycle of sacrifice that the players themselves experience. This loop not only adds a layer of depth to the gameplay but also enriches the overarching story, making each escape and capture resonate more deeply with the player.</w:t>
+      </w:r>
     </w:p>
     <w:p>
       <w:pPr>
@@ -2074,262 +1319,77 @@
           <w:sz w:val="32"/>
           <w:szCs w:val="32"/>
         </w:rPr>
-        <w:t>Unsuccessful Element</w:t>
-      </w:r>
-    </w:p>
-    <w:p>
-      <w:pPr>
-        <w:autoSpaceDE w:val="0"/>
-        <w:autoSpaceDN w:val="0"/>
-        <w:adjustRightInd w:val="0"/>
-        <w:spacing w:after="0" w:line="240" w:lineRule="auto"/>
-        <w:rPr>
-          <w:rFonts w:ascii="TimesNewRomanPSMT-Identity-H" w:eastAsia="TimesNewRomanPSMT-Identity-H" w:cs="TimesNewRomanPSMT-Identity-H"/>
-          <w:sz w:val="24"/>
-          <w:szCs w:val="24"/>
-        </w:rPr>
-      </w:pPr>
-      <w:r>
-        <w:rPr>
-          <w:rFonts w:ascii="TimesNewRomanPSMT-Identity-H" w:eastAsia="TimesNewRomanPSMT-Identity-H" w:cs="TimesNewRomanPSMT-Identity-H"/>
-          <w:sz w:val="24"/>
-          <w:szCs w:val="24"/>
-        </w:rPr>
-        <w:t xml:space="preserve">(Not every element of a game is successful. Please identify one element of the game </w:t>
-      </w:r>
-      <w:r>
-        <w:rPr>
-          <w:rFonts w:ascii="TimesNewRomanPSMT-Identity-H" w:eastAsia="TimesNewRomanPSMT-Identity-H" w:cs="TimesNewRomanPSMT-Identity-H" w:hint="eastAsia"/>
-          <w:sz w:val="24"/>
-          <w:szCs w:val="24"/>
-        </w:rPr>
-        <w:t>–</w:t>
-      </w:r>
-      <w:r>
-        <w:rPr>
-          <w:rFonts w:ascii="TimesNewRomanPSMT-Identity-H" w:eastAsia="TimesNewRomanPSMT-Identity-H" w:cs="TimesNewRomanPSMT-Identity-H"/>
-          <w:sz w:val="24"/>
-          <w:szCs w:val="24"/>
-        </w:rPr>
-        <w:t xml:space="preserve"> </w:t>
-      </w:r>
-      <w:r>
-        <w:rPr>
-          <w:rFonts w:ascii="TimesNewRomanPSMT-Identity-H" w:eastAsia="TimesNewRomanPSMT-Identity-H" w:cs="TimesNewRomanPSMT-Identity-H"/>
-          <w:sz w:val="24"/>
-          <w:szCs w:val="24"/>
-        </w:rPr>
-        <w:t xml:space="preserve">a character, a plotline, a narrative element, etc. </w:t>
-      </w:r>
-      <w:r>
-        <w:rPr>
-          <w:rFonts w:ascii="TimesNewRomanPSMT-Identity-H" w:eastAsia="TimesNewRomanPSMT-Identity-H" w:cs="TimesNewRomanPSMT-Identity-H" w:hint="eastAsia"/>
-          <w:sz w:val="24"/>
-          <w:szCs w:val="24"/>
-        </w:rPr>
-        <w:t>–</w:t>
-      </w:r>
-      <w:r>
-        <w:rPr>
-          <w:rFonts w:ascii="TimesNewRomanPSMT-Identity-H" w:eastAsia="TimesNewRomanPSMT-Identity-H" w:cs="TimesNewRomanPSMT-Identity-H"/>
-          <w:sz w:val="24"/>
-          <w:szCs w:val="24"/>
-        </w:rPr>
-        <w:t xml:space="preserve"> that you feel did not have the intended</w:t>
-      </w:r>
-      <w:r>
-        <w:rPr>
-          <w:rFonts w:ascii="TimesNewRomanPSMT-Identity-H" w:eastAsia="TimesNewRomanPSMT-Identity-H" w:cs="TimesNewRomanPSMT-Identity-H"/>
-          <w:sz w:val="24"/>
-          <w:szCs w:val="24"/>
-        </w:rPr>
-        <w:t xml:space="preserve"> </w:t>
-      </w:r>
-      <w:r>
-        <w:rPr>
-          <w:rFonts w:ascii="TimesNewRomanPSMT-Identity-H" w:eastAsia="TimesNewRomanPSMT-Identity-H" w:cs="TimesNewRomanPSMT-Identity-H"/>
-          <w:sz w:val="24"/>
-          <w:szCs w:val="24"/>
-        </w:rPr>
-        <w:t xml:space="preserve">effect. Analyze why it </w:t>
-      </w:r>
-      <w:proofErr w:type="spellStart"/>
-      <w:r>
-        <w:rPr>
-          <w:rFonts w:ascii="TimesNewRomanPSMT-Identity-H" w:eastAsia="TimesNewRomanPSMT-Identity-H" w:cs="TimesNewRomanPSMT-Identity-H"/>
-          <w:sz w:val="24"/>
-          <w:szCs w:val="24"/>
-        </w:rPr>
-        <w:t>didn</w:t>
-      </w:r>
-      <w:proofErr w:type="spellEnd"/>
-      <w:r>
-        <w:rPr>
-          <w:rFonts w:ascii="TimesNewRomanPSMT-Identity-H" w:eastAsia="TimesNewRomanPSMT-Identity-H" w:cs="TimesNewRomanPSMT-Identity-H" w:hint="eastAsia"/>
-          <w:sz w:val="24"/>
-          <w:szCs w:val="24"/>
-        </w:rPr>
-        <w:t>’</w:t>
-      </w:r>
-      <w:r>
-        <w:rPr>
-          <w:rFonts w:ascii="TimesNewRomanPSMT-Identity-H" w:eastAsia="TimesNewRomanPSMT-Identity-H" w:cs="TimesNewRomanPSMT-Identity-H"/>
-          <w:sz w:val="24"/>
-          <w:szCs w:val="24"/>
-        </w:rPr>
-        <w:t>t provide the expected result, and what might have been done</w:t>
-      </w:r>
-      <w:r>
-        <w:rPr>
-          <w:rFonts w:ascii="TimesNewRomanPSMT-Identity-H" w:eastAsia="TimesNewRomanPSMT-Identity-H" w:cs="TimesNewRomanPSMT-Identity-H"/>
-          <w:sz w:val="24"/>
-          <w:szCs w:val="24"/>
-        </w:rPr>
-        <w:t xml:space="preserve"> </w:t>
-      </w:r>
-      <w:r>
-        <w:rPr>
-          <w:rFonts w:ascii="TimesNewRomanPSMT-Identity-H" w:eastAsia="TimesNewRomanPSMT-Identity-H" w:cs="TimesNewRomanPSMT-Identity-H"/>
-          <w:sz w:val="24"/>
-          <w:szCs w:val="24"/>
-        </w:rPr>
-        <w:t>to improve it. This is not a place to bash or nitpick, but rather an opportunity to examine</w:t>
-      </w:r>
-      <w:r>
-        <w:rPr>
-          <w:rFonts w:ascii="TimesNewRomanPSMT-Identity-H" w:eastAsia="TimesNewRomanPSMT-Identity-H" w:cs="TimesNewRomanPSMT-Identity-H"/>
-          <w:sz w:val="24"/>
-          <w:szCs w:val="24"/>
-        </w:rPr>
-        <w:t xml:space="preserve"> </w:t>
-      </w:r>
-      <w:r>
-        <w:rPr>
-          <w:rFonts w:ascii="TimesNewRomanPSMT-Identity-H" w:eastAsia="TimesNewRomanPSMT-Identity-H" w:cs="TimesNewRomanPSMT-Identity-H"/>
-          <w:sz w:val="24"/>
-          <w:szCs w:val="24"/>
-        </w:rPr>
-        <w:t>critically and with an eye toward understanding.)</w:t>
-      </w:r>
-      <w:r>
-        <w:rPr>
-          <w:rFonts w:hint="eastAsia"/>
-        </w:rPr>
-        <w:t xml:space="preserve"> </w:t>
-      </w:r>
-      <w:r>
-        <w:rPr>
-          <w:rFonts w:ascii="TimesNewRomanPSMT-Identity-H" w:eastAsia="TimesNewRomanPSMT-Identity-H" w:cs="TimesNewRomanPSMT-Identity-H" w:hint="eastAsia"/>
-          <w:sz w:val="24"/>
-          <w:szCs w:val="24"/>
-        </w:rPr>
-        <w:t xml:space="preserve">(게임의 모든 요소가 성공적인 것은 아닙니다. 게임의 한 요소인 캐릭터, 줄거리, 서사적 요소 등이 의도한 효과를 발휘하지 못했다고 생각되는 요소를 식별하십시오. 예상된 결과를 제공하지 못한 이유와 이를 개선하기 위해 무엇을 수행했을 수 있는지 분석하십시오. 이는 비난하거나 트집을 잡는 </w:t>
-      </w:r>
-      <w:proofErr w:type="spellStart"/>
-      <w:r>
-        <w:rPr>
-          <w:rFonts w:ascii="TimesNewRomanPSMT-Identity-H" w:eastAsia="TimesNewRomanPSMT-Identity-H" w:cs="TimesNewRomanPSMT-Identity-H" w:hint="eastAsia"/>
-          <w:sz w:val="24"/>
-          <w:szCs w:val="24"/>
-        </w:rPr>
-        <w:t>자리라기보다는</w:t>
-      </w:r>
-      <w:proofErr w:type="spellEnd"/>
-      <w:r>
-        <w:rPr>
-          <w:rFonts w:ascii="TimesNewRomanPSMT-Identity-H" w:eastAsia="TimesNewRomanPSMT-Identity-H" w:cs="TimesNewRomanPSMT-Identity-H" w:hint="eastAsia"/>
-          <w:sz w:val="24"/>
-          <w:szCs w:val="24"/>
-        </w:rPr>
-        <w:t xml:space="preserve"> 비판적이고 이해하려는 눈으로 살펴볼 수 있는 기회입니다.)</w:t>
-      </w:r>
-    </w:p>
-    <w:p>
-      <w:pPr>
-        <w:autoSpaceDE w:val="0"/>
-        <w:autoSpaceDN w:val="0"/>
-        <w:adjustRightInd w:val="0"/>
-        <w:spacing w:after="0" w:line="240" w:lineRule="auto"/>
-        <w:rPr>
-          <w:rFonts w:ascii="TimesNewRomanPSMT-Identity-H" w:eastAsia="TimesNewRomanPSMT-Identity-H" w:cs="TimesNewRomanPSMT-Identity-H"/>
-          <w:sz w:val="24"/>
-          <w:szCs w:val="24"/>
-        </w:rPr>
-      </w:pPr>
-      <w:r>
-        <w:rPr>
-          <w:rFonts w:ascii="TimesNewRomanPSMT-Identity-H" w:eastAsia="TimesNewRomanPSMT-Identity-H" w:cs="TimesNewRomanPSMT-Identity-H" w:hint="eastAsia"/>
-          <w:sz w:val="24"/>
-          <w:szCs w:val="24"/>
-        </w:rPr>
-        <w:t xml:space="preserve">부족한 요소는 직접적인 스토리텔링의 부재입니다. 게임의 </w:t>
-      </w:r>
-      <w:proofErr w:type="spellStart"/>
-      <w:r>
-        <w:rPr>
-          <w:rFonts w:ascii="TimesNewRomanPSMT-Identity-H" w:eastAsia="TimesNewRomanPSMT-Identity-H" w:cs="TimesNewRomanPSMT-Identity-H" w:hint="eastAsia"/>
-          <w:sz w:val="24"/>
-          <w:szCs w:val="24"/>
-        </w:rPr>
-        <w:t>로어는</w:t>
-      </w:r>
-      <w:proofErr w:type="spellEnd"/>
-      <w:r>
-        <w:rPr>
-          <w:rFonts w:ascii="TimesNewRomanPSMT-Identity-H" w:eastAsia="TimesNewRomanPSMT-Identity-H" w:cs="TimesNewRomanPSMT-Identity-H" w:hint="eastAsia"/>
-          <w:sz w:val="24"/>
-          <w:szCs w:val="24"/>
-        </w:rPr>
-        <w:t xml:space="preserve"> 풍부하지만 대부분 텍스트 기반의 캐릭터 바이오와 </w:t>
-      </w:r>
-      <w:proofErr w:type="spellStart"/>
-      <w:r>
-        <w:rPr>
-          <w:rFonts w:ascii="TimesNewRomanPSMT-Identity-H" w:eastAsia="TimesNewRomanPSMT-Identity-H" w:cs="TimesNewRomanPSMT-Identity-H" w:hint="eastAsia"/>
-          <w:sz w:val="24"/>
-          <w:szCs w:val="24"/>
-        </w:rPr>
-        <w:t>가끔의</w:t>
-      </w:r>
-      <w:proofErr w:type="spellEnd"/>
-      <w:r>
-        <w:rPr>
-          <w:rFonts w:ascii="TimesNewRomanPSMT-Identity-H" w:eastAsia="TimesNewRomanPSMT-Identity-H" w:cs="TimesNewRomanPSMT-Identity-H" w:hint="eastAsia"/>
-          <w:sz w:val="24"/>
-          <w:szCs w:val="24"/>
-        </w:rPr>
-        <w:t xml:space="preserve"> 업데이트에 국한되어 있어, 플레이어가 이러한 </w:t>
-      </w:r>
-      <w:proofErr w:type="spellStart"/>
-      <w:r>
-        <w:rPr>
-          <w:rFonts w:ascii="TimesNewRomanPSMT-Identity-H" w:eastAsia="TimesNewRomanPSMT-Identity-H" w:cs="TimesNewRomanPSMT-Identity-H" w:hint="eastAsia"/>
-          <w:sz w:val="24"/>
-          <w:szCs w:val="24"/>
-        </w:rPr>
-        <w:t>내러티브의</w:t>
-      </w:r>
-      <w:proofErr w:type="spellEnd"/>
-      <w:r>
-        <w:rPr>
-          <w:rFonts w:ascii="TimesNewRomanPSMT-Identity-H" w:eastAsia="TimesNewRomanPSMT-Identity-H" w:cs="TimesNewRomanPSMT-Identity-H" w:hint="eastAsia"/>
-          <w:sz w:val="24"/>
-          <w:szCs w:val="24"/>
-        </w:rPr>
-        <w:t xml:space="preserve"> 깊이를 쉽게 놓칠 수 </w:t>
-      </w:r>
-      <w:proofErr w:type="spellStart"/>
-      <w:proofErr w:type="gramStart"/>
-      <w:r>
-        <w:rPr>
-          <w:rFonts w:ascii="TimesNewRomanPSMT-Identity-H" w:eastAsia="TimesNewRomanPSMT-Identity-H" w:cs="TimesNewRomanPSMT-Identity-H" w:hint="eastAsia"/>
-          <w:sz w:val="24"/>
-          <w:szCs w:val="24"/>
-        </w:rPr>
-        <w:t>있습니</w:t>
-      </w:r>
-      <w:proofErr w:type="spellEnd"/>
-      <w:proofErr w:type="gramEnd"/>
+        <w:t>Strongest Element</w:t>
+      </w:r>
+    </w:p>
+    <w:p>
+      <w:pPr>
+        <w:autoSpaceDE w:val="0"/>
+        <w:autoSpaceDN w:val="0"/>
+        <w:adjustRightInd w:val="0"/>
+        <w:spacing w:after="0" w:line="240" w:lineRule="auto"/>
+        <w:rPr>
+          <w:rFonts w:ascii="TimesNewRomanPSMT-Identity-H" w:eastAsia="TimesNewRomanPSMT-Identity-H" w:cs="TimesNewRomanPSMT-Identity-H"/>
+          <w:sz w:val="24"/>
+          <w:szCs w:val="24"/>
+        </w:rPr>
+      </w:pPr>
+      <w:r>
+        <w:rPr>
+          <w:rFonts w:ascii="TimesNewRomanPSMT-Identity-H" w:eastAsia="TimesNewRomanPSMT-Identity-H" w:cs="TimesNewRomanPSMT-Identity-H"/>
+          <w:sz w:val="24"/>
+          <w:szCs w:val="24"/>
+        </w:rPr>
+        <w:t xml:space="preserve">The most potent element in "Dead by Daylight" is its cyclical universe. In this game, the traditional concepts of victory and defeat don't exist in the way we usually understand them, which profoundly links the game's narrative to the player's experience. Even when survivors successfully escape, they find themselves waking up again by the campfire, ready for another round of the never-ending sacrificial ritual. This cyclical structure allows players to viscerally feel the brutality and endlessness of </w:t>
+      </w:r>
+      <w:r>
+        <w:rPr>
+          <w:rFonts w:ascii="TimesNewRomanPSMT-Identity-H" w:eastAsia="TimesNewRomanPSMT-Identity-H" w:cs="TimesNewRomanPSMT-Identity-H"/>
+          <w:sz w:val="24"/>
+          <w:szCs w:val="24"/>
+        </w:rPr>
+        <w:lastRenderedPageBreak/>
+        <w:t>the game's world. This goes beyond a simple 'win' or 'loss,' encouraging players to immerse themselves more deeply in the game's story and world, serving as an exceptional narrative element.</w:t>
+      </w:r>
+    </w:p>
+    <w:p>
+      <w:pPr>
+        <w:autoSpaceDE w:val="0"/>
+        <w:autoSpaceDN w:val="0"/>
+        <w:adjustRightInd w:val="0"/>
+        <w:spacing w:after="0" w:line="240" w:lineRule="auto"/>
+        <w:rPr>
+          <w:rFonts w:ascii="TimesNewRomanPSMT-Identity-H" w:eastAsia="TimesNewRomanPSMT-Identity-H" w:cs="TimesNewRomanPSMT-Identity-H"/>
+          <w:sz w:val="24"/>
+          <w:szCs w:val="24"/>
+        </w:rPr>
+      </w:pPr>
+    </w:p>
+    <w:p>
+      <w:pPr>
+        <w:autoSpaceDE w:val="0"/>
+        <w:autoSpaceDN w:val="0"/>
+        <w:adjustRightInd w:val="0"/>
+        <w:spacing w:after="0" w:line="240" w:lineRule="auto"/>
+        <w:rPr>
+          <w:rFonts w:ascii="TimesNewRomanPSMT-Identity-H" w:eastAsia="TimesNewRomanPSMT-Identity-H" w:cs="TimesNewRomanPSMT-Identity-H"/>
+          <w:sz w:val="24"/>
+          <w:szCs w:val="24"/>
+        </w:rPr>
+      </w:pPr>
+    </w:p>
+    <w:p>
+      <w:pPr>
+        <w:autoSpaceDE w:val="0"/>
+        <w:autoSpaceDN w:val="0"/>
+        <w:adjustRightInd w:val="0"/>
+        <w:spacing w:after="0" w:line="240" w:lineRule="auto"/>
+        <w:rPr>
+          <w:rFonts w:ascii="TimesNewRomanPSMT-Identity-H" w:eastAsia="TimesNewRomanPSMT-Identity-H" w:cs="TimesNewRomanPSMT-Identity-H"/>
+          <w:sz w:val="24"/>
+          <w:szCs w:val="24"/>
+        </w:rPr>
+      </w:pPr>
     </w:p>
     <w:p>
       <w:pPr>
@@ -2353,213 +1413,42 @@
           <w:sz w:val="32"/>
           <w:szCs w:val="32"/>
         </w:rPr>
-        <w:t>Highlight</w:t>
-      </w:r>
-    </w:p>
-    <w:p>
-      <w:pPr>
-        <w:autoSpaceDE w:val="0"/>
-        <w:autoSpaceDN w:val="0"/>
-        <w:adjustRightInd w:val="0"/>
-        <w:spacing w:after="0" w:line="240" w:lineRule="auto"/>
-        <w:rPr>
-          <w:rFonts w:ascii="TimesNewRomanPSMT-Identity-H" w:eastAsia="TimesNewRomanPSMT-Identity-H" w:cs="TimesNewRomanPSMT-Identity-H"/>
-          <w:sz w:val="24"/>
-          <w:szCs w:val="24"/>
-        </w:rPr>
-      </w:pPr>
-      <w:r>
-        <w:rPr>
-          <w:rFonts w:ascii="TimesNewRomanPSMT-Identity-H" w:eastAsia="TimesNewRomanPSMT-Identity-H" w:cs="TimesNewRomanPSMT-Identity-H"/>
-          <w:sz w:val="24"/>
-          <w:szCs w:val="24"/>
-        </w:rPr>
-        <w:t>(This is where you pinpoint the absolute best moment in the game narrative, the signature</w:t>
-      </w:r>
-      <w:r>
-        <w:rPr>
-          <w:rFonts w:ascii="TimesNewRomanPSMT-Identity-H" w:eastAsia="TimesNewRomanPSMT-Identity-H" w:cs="TimesNewRomanPSMT-Identity-H"/>
-          <w:sz w:val="24"/>
-          <w:szCs w:val="24"/>
-        </w:rPr>
-        <w:t xml:space="preserve"> </w:t>
-      </w:r>
-      <w:r>
-        <w:rPr>
-          <w:rFonts w:ascii="TimesNewRomanPSMT-Identity-H" w:eastAsia="TimesNewRomanPSMT-Identity-H" w:cs="TimesNewRomanPSMT-Identity-H"/>
-          <w:sz w:val="24"/>
-          <w:szCs w:val="24"/>
-        </w:rPr>
-        <w:t>moment or encounter that really stands out for you. A good example would be the</w:t>
-      </w:r>
-      <w:r>
-        <w:rPr>
-          <w:rFonts w:ascii="TimesNewRomanPSMT-Identity-H" w:eastAsia="TimesNewRomanPSMT-Identity-H" w:cs="TimesNewRomanPSMT-Identity-H"/>
-          <w:sz w:val="24"/>
-          <w:szCs w:val="24"/>
-        </w:rPr>
-        <w:t xml:space="preserve"> </w:t>
-      </w:r>
-      <w:r>
-        <w:rPr>
-          <w:rFonts w:ascii="TimesNewRomanPSMT-Identity-H" w:eastAsia="TimesNewRomanPSMT-Identity-H" w:cs="TimesNewRomanPSMT-Identity-H"/>
-          <w:sz w:val="24"/>
-          <w:szCs w:val="24"/>
-        </w:rPr>
-        <w:t xml:space="preserve">mandatory sacrifice of the Companion Cube in </w:t>
-      </w:r>
-      <w:r>
-        <w:rPr>
-          <w:rFonts w:ascii="TimesNewRomanPS-BoldItalicMT-Id" w:eastAsia="TimesNewRomanPS-BoldItalicMT-Id" w:cs="TimesNewRomanPS-BoldItalicMT-Id"/>
-          <w:b/>
-          <w:bCs/>
-          <w:i/>
-          <w:iCs/>
-          <w:sz w:val="24"/>
-          <w:szCs w:val="24"/>
-        </w:rPr>
-        <w:t>Portal</w:t>
-      </w:r>
-      <w:r>
-        <w:rPr>
-          <w:rFonts w:ascii="TimesNewRomanPS-BoldMT-Identity" w:eastAsia="TimesNewRomanPS-BoldMT-Identity" w:cs="TimesNewRomanPS-BoldMT-Identity"/>
-          <w:b/>
-          <w:bCs/>
-          <w:sz w:val="24"/>
-          <w:szCs w:val="24"/>
-        </w:rPr>
-        <w:t xml:space="preserve">, </w:t>
-      </w:r>
-      <w:r>
-        <w:rPr>
-          <w:rFonts w:ascii="TimesNewRomanPSMT-Identity-H" w:eastAsia="TimesNewRomanPSMT-Identity-H" w:cs="TimesNewRomanPSMT-Identity-H"/>
-          <w:sz w:val="24"/>
-          <w:szCs w:val="24"/>
-        </w:rPr>
-        <w:t>or the self-sacrifice of Floyd the</w:t>
-      </w:r>
-      <w:r>
-        <w:rPr>
-          <w:rFonts w:ascii="TimesNewRomanPSMT-Identity-H" w:eastAsia="TimesNewRomanPSMT-Identity-H" w:cs="TimesNewRomanPSMT-Identity-H"/>
-          <w:sz w:val="24"/>
-          <w:szCs w:val="24"/>
-        </w:rPr>
-        <w:t xml:space="preserve"> </w:t>
-      </w:r>
-      <w:r>
-        <w:rPr>
-          <w:rFonts w:ascii="TimesNewRomanPSMT-Identity-H" w:eastAsia="TimesNewRomanPSMT-Identity-H" w:cs="TimesNewRomanPSMT-Identity-H"/>
-          <w:sz w:val="24"/>
-          <w:szCs w:val="24"/>
-        </w:rPr>
-        <w:t xml:space="preserve">Robot in </w:t>
-      </w:r>
-      <w:r>
-        <w:rPr>
-          <w:rFonts w:ascii="TimesNewRomanPS-BoldItalicMT-Id" w:eastAsia="TimesNewRomanPS-BoldItalicMT-Id" w:cs="TimesNewRomanPS-BoldItalicMT-Id"/>
-          <w:b/>
-          <w:bCs/>
-          <w:i/>
-          <w:iCs/>
-          <w:sz w:val="24"/>
-          <w:szCs w:val="24"/>
-        </w:rPr>
-        <w:t>Planetfall</w:t>
-      </w:r>
-      <w:r>
-        <w:rPr>
-          <w:rFonts w:ascii="TimesNewRomanPSMT-Identity-H" w:eastAsia="TimesNewRomanPSMT-Identity-H" w:cs="TimesNewRomanPSMT-Identity-H"/>
-          <w:sz w:val="24"/>
-          <w:szCs w:val="24"/>
-        </w:rPr>
-        <w:t>.)</w:t>
-      </w:r>
-      <w:r>
-        <w:rPr>
-          <w:rFonts w:hint="eastAsia"/>
-        </w:rPr>
-        <w:t xml:space="preserve"> </w:t>
-      </w:r>
-      <w:r>
-        <w:rPr>
-          <w:rFonts w:ascii="TimesNewRomanPSMT-Identity-H" w:eastAsia="TimesNewRomanPSMT-Identity-H" w:cs="TimesNewRomanPSMT-Identity-H" w:hint="eastAsia"/>
-          <w:sz w:val="24"/>
-          <w:szCs w:val="24"/>
-        </w:rPr>
-        <w:t xml:space="preserve">(이것이 게임 이야기에서 절대적인 최고의 순간, 당신에게 정말로 눈에 띄는 </w:t>
-      </w:r>
-      <w:proofErr w:type="spellStart"/>
-      <w:r>
-        <w:rPr>
-          <w:rFonts w:ascii="TimesNewRomanPSMT-Identity-H" w:eastAsia="TimesNewRomanPSMT-Identity-H" w:cs="TimesNewRomanPSMT-Identity-H" w:hint="eastAsia"/>
-          <w:sz w:val="24"/>
-          <w:szCs w:val="24"/>
-        </w:rPr>
-        <w:t>시그니처</w:t>
-      </w:r>
-      <w:proofErr w:type="spellEnd"/>
-      <w:r>
-        <w:rPr>
-          <w:rFonts w:ascii="TimesNewRomanPSMT-Identity-H" w:eastAsia="TimesNewRomanPSMT-Identity-H" w:cs="TimesNewRomanPSMT-Identity-H" w:hint="eastAsia"/>
-          <w:sz w:val="24"/>
-          <w:szCs w:val="24"/>
-        </w:rPr>
-        <w:t xml:space="preserve"> 순간 또는 만남을 정확히 집어내는 곳입니다. 포털의 </w:t>
-      </w:r>
-      <w:proofErr w:type="spellStart"/>
-      <w:r>
-        <w:rPr>
-          <w:rFonts w:ascii="TimesNewRomanPSMT-Identity-H" w:eastAsia="TimesNewRomanPSMT-Identity-H" w:cs="TimesNewRomanPSMT-Identity-H" w:hint="eastAsia"/>
-          <w:sz w:val="24"/>
-          <w:szCs w:val="24"/>
-        </w:rPr>
-        <w:t>컴패니언</w:t>
-      </w:r>
-      <w:proofErr w:type="spellEnd"/>
-      <w:r>
-        <w:rPr>
-          <w:rFonts w:ascii="TimesNewRomanPSMT-Identity-H" w:eastAsia="TimesNewRomanPSMT-Identity-H" w:cs="TimesNewRomanPSMT-Identity-H" w:hint="eastAsia"/>
-          <w:sz w:val="24"/>
-          <w:szCs w:val="24"/>
-        </w:rPr>
-        <w:t xml:space="preserve"> 큐브의 의무적인 희생 또는 </w:t>
-      </w:r>
-      <w:proofErr w:type="spellStart"/>
-      <w:r>
-        <w:rPr>
-          <w:rFonts w:ascii="TimesNewRomanPSMT-Identity-H" w:eastAsia="TimesNewRomanPSMT-Identity-H" w:cs="TimesNewRomanPSMT-Identity-H" w:hint="eastAsia"/>
-          <w:sz w:val="24"/>
-          <w:szCs w:val="24"/>
-        </w:rPr>
-        <w:t>플래닛폴의</w:t>
-      </w:r>
-      <w:proofErr w:type="spellEnd"/>
-      <w:r>
-        <w:rPr>
-          <w:rFonts w:ascii="TimesNewRomanPSMT-Identity-H" w:eastAsia="TimesNewRomanPSMT-Identity-H" w:cs="TimesNewRomanPSMT-Identity-H" w:hint="eastAsia"/>
-          <w:sz w:val="24"/>
-          <w:szCs w:val="24"/>
-        </w:rPr>
-        <w:t xml:space="preserve"> 로봇 </w:t>
-      </w:r>
-      <w:proofErr w:type="spellStart"/>
-      <w:r>
-        <w:rPr>
-          <w:rFonts w:ascii="TimesNewRomanPSMT-Identity-H" w:eastAsia="TimesNewRomanPSMT-Identity-H" w:cs="TimesNewRomanPSMT-Identity-H" w:hint="eastAsia"/>
-          <w:sz w:val="24"/>
-          <w:szCs w:val="24"/>
-        </w:rPr>
-        <w:t>플로이드의</w:t>
-      </w:r>
-      <w:proofErr w:type="spellEnd"/>
-      <w:r>
-        <w:rPr>
-          <w:rFonts w:ascii="TimesNewRomanPSMT-Identity-H" w:eastAsia="TimesNewRomanPSMT-Identity-H" w:cs="TimesNewRomanPSMT-Identity-H" w:hint="eastAsia"/>
-          <w:sz w:val="24"/>
-          <w:szCs w:val="24"/>
-        </w:rPr>
-        <w:t xml:space="preserve"> 자기 희생이 좋은 예가 될 것입니다.)</w:t>
-      </w:r>
+        <w:t>Unsuccessful Element</w:t>
+      </w:r>
+    </w:p>
+    <w:p>
+      <w:pPr>
+        <w:autoSpaceDE w:val="0"/>
+        <w:autoSpaceDN w:val="0"/>
+        <w:adjustRightInd w:val="0"/>
+        <w:spacing w:after="0" w:line="240" w:lineRule="auto"/>
+        <w:rPr>
+          <w:rFonts w:ascii="TimesNewRomanPSMT-Identity-H" w:eastAsia="TimesNewRomanPSMT-Identity-H" w:cs="TimesNewRomanPSMT-Identity-H"/>
+          <w:sz w:val="24"/>
+          <w:szCs w:val="24"/>
+        </w:rPr>
+      </w:pPr>
+      <w:r>
+        <w:rPr>
+          <w:rFonts w:ascii="TimesNewRomanPSMT-Identity-H" w:eastAsia="TimesNewRomanPSMT-Identity-H" w:cs="TimesNewRomanPSMT-Identity-H"/>
+          <w:sz w:val="24"/>
+          <w:szCs w:val="24"/>
+        </w:rPr>
+        <w:t>One element in "Dead by Daylight" that could be considered less successful is the lack of a cohesive overarching story that ties all the characters and events together. While the game excels in creating individual backstories for each killer and survivor, these narratives often exist in isolation, making it difficult for players to understand how they all fit into the larger picture of the Entity's realm. The absence of a unifying story can diminish player engagement and emotional investment in the game. It can make the endless cycle of hunting and survival feel repetitive over time, as the individual stories don't contribute to a larger narrative payoff. To improve this, the game could introduce special events or missions that gradually reveal more about the Entity and how all the characters are connected to it. This would not only deepen the lore but also provide players with a greater sense of purpose and engagement, making the gaming experience more rewarding overall.</w:t>
+      </w:r>
+    </w:p>
+    <w:p>
+      <w:pPr>
+        <w:autoSpaceDE w:val="0"/>
+        <w:autoSpaceDN w:val="0"/>
+        <w:adjustRightInd w:val="0"/>
+        <w:spacing w:after="0" w:line="240" w:lineRule="auto"/>
+        <w:rPr>
+          <w:rFonts w:ascii="TimesNewRomanPSMT-Identity-H" w:eastAsia="TimesNewRomanPSMT-Identity-H" w:cs="TimesNewRomanPSMT-Identity-H"/>
+          <w:sz w:val="24"/>
+          <w:szCs w:val="24"/>
+        </w:rPr>
+      </w:pPr>
     </w:p>
     <w:p>
       <w:pPr>
@@ -2583,6 +1472,74 @@
           <w:sz w:val="32"/>
           <w:szCs w:val="32"/>
         </w:rPr>
+        <w:t>Highlight</w:t>
+      </w:r>
+    </w:p>
+    <w:p>
+      <w:pPr>
+        <w:autoSpaceDE w:val="0"/>
+        <w:autoSpaceDN w:val="0"/>
+        <w:adjustRightInd w:val="0"/>
+        <w:spacing w:after="0" w:line="240" w:lineRule="auto"/>
+        <w:rPr>
+          <w:rFonts w:ascii="TimesNewRomanPSMT-Identity-H" w:eastAsia="TimesNewRomanPSMT-Identity-H" w:cs="TimesNewRomanPSMT-Identity-H"/>
+          <w:sz w:val="24"/>
+          <w:szCs w:val="24"/>
+        </w:rPr>
+      </w:pPr>
+      <w:r>
+        <w:rPr>
+          <w:rFonts w:ascii="TimesNewRomanPSMT-Identity-H" w:eastAsia="TimesNewRomanPSMT-Identity-H" w:cs="TimesNewRomanPSMT-Identity-H"/>
+          <w:sz w:val="24"/>
+          <w:szCs w:val="24"/>
+        </w:rPr>
+        <w:t xml:space="preserve">The slogan of "Dead by Daylight," "Death is not an escape," perfectly encapsulates the most impactful moment in the game's narrative. This realization usually dawns on you after a few successful escapes as a survivor. Just when you think you've made it out, you find yourself back at the campfire, ready for another round. At this moment, the true meaning of the slogan "Death is not an escape" hits you. Neither death nor escape offers a way out of the Entity's realm; only endless struggle and futility exist. This moment resonates deeply with the game's core theme, adding a </w:t>
+      </w:r>
+      <w:r>
+        <w:rPr>
+          <w:rFonts w:ascii="TimesNewRomanPSMT-Identity-H" w:eastAsia="TimesNewRomanPSMT-Identity-H" w:cs="TimesNewRomanPSMT-Identity-H"/>
+          <w:sz w:val="24"/>
+          <w:szCs w:val="24"/>
+        </w:rPr>
+        <w:lastRenderedPageBreak/>
+        <w:t>layer of existential dread to the gameplay and standing out as the most memorable highlight in the game's narrative.</w:t>
+      </w:r>
+    </w:p>
+    <w:p>
+      <w:pPr>
+        <w:autoSpaceDE w:val="0"/>
+        <w:autoSpaceDN w:val="0"/>
+        <w:adjustRightInd w:val="0"/>
+        <w:spacing w:after="0" w:line="240" w:lineRule="auto"/>
+        <w:rPr>
+          <w:rFonts w:ascii="TimesNewRomanPSMT-Identity-H" w:eastAsia="TimesNewRomanPSMT-Identity-H" w:cs="TimesNewRomanPSMT-Identity-H"/>
+          <w:sz w:val="24"/>
+          <w:szCs w:val="24"/>
+        </w:rPr>
+      </w:pPr>
+    </w:p>
+    <w:p>
+      <w:pPr>
+        <w:autoSpaceDE w:val="0"/>
+        <w:autoSpaceDN w:val="0"/>
+        <w:adjustRightInd w:val="0"/>
+        <w:spacing w:after="0" w:line="240" w:lineRule="auto"/>
+        <w:rPr>
+          <w:rFonts w:ascii="TimesNewRomanPS-BoldMT-Identity" w:eastAsia="TimesNewRomanPS-BoldMT-Identity" w:cs="TimesNewRomanPS-BoldMT-Identity"/>
+          <w:b/>
+          <w:bCs/>
+          <w:sz w:val="32"/>
+          <w:szCs w:val="32"/>
+        </w:rPr>
+      </w:pPr>
+      <w:r>
+        <w:rPr>
+          <w:rFonts w:ascii="TimesNewRomanPS-BoldMT-Identity" w:eastAsia="TimesNewRomanPS-BoldMT-Identity" w:cs="TimesNewRomanPS-BoldMT-Identity"/>
+          <w:b/>
+          <w:bCs/>
+          <w:sz w:val="32"/>
+          <w:szCs w:val="32"/>
+        </w:rPr>
         <w:t>Critical Reception</w:t>
       </w:r>
     </w:p>
@@ -2636,38 +1593,27 @@
           <w:sz w:val="24"/>
           <w:szCs w:val="24"/>
         </w:rPr>
-        <w:t xml:space="preserve">should be a place to look at the critical response to story, character, dialogue, and </w:t>
-      </w:r>
-      <w:proofErr w:type="gramStart"/>
-      <w:r>
-        <w:rPr>
-          <w:rFonts w:ascii="TimesNewRomanPSMT-Identity-H" w:eastAsia="TimesNewRomanPSMT-Identity-H" w:cs="TimesNewRomanPSMT-Identity-H"/>
-          <w:sz w:val="24"/>
-          <w:szCs w:val="24"/>
-        </w:rPr>
-        <w:t>other</w:t>
-      </w:r>
-      <w:proofErr w:type="gramEnd"/>
-    </w:p>
-    <w:p>
-      <w:pPr>
-        <w:autoSpaceDE w:val="0"/>
-        <w:autoSpaceDN w:val="0"/>
-        <w:adjustRightInd w:val="0"/>
-        <w:spacing w:after="0" w:line="240" w:lineRule="auto"/>
-        <w:rPr>
-          <w:rFonts w:ascii="TimesNewRomanPSMT-Identity-H" w:eastAsia="TimesNewRomanPSMT-Identity-H" w:cs="TimesNewRomanPSMT-Identity-H"/>
-          <w:sz w:val="24"/>
-          <w:szCs w:val="24"/>
-        </w:rPr>
-      </w:pPr>
-      <w:r>
-        <w:rPr>
-          <w:rFonts w:ascii="TimesNewRomanPSMT-Identity-H" w:eastAsia="TimesNewRomanPSMT-Identity-H" w:cs="TimesNewRomanPSMT-Identity-H"/>
-          <w:sz w:val="24"/>
-          <w:szCs w:val="24"/>
-        </w:rPr>
-        <w:lastRenderedPageBreak/>
+        <w:t>should be a place to look at the critical response to story, character, dialogue, and other</w:t>
+      </w:r>
+    </w:p>
+    <w:p>
+      <w:pPr>
+        <w:autoSpaceDE w:val="0"/>
+        <w:autoSpaceDN w:val="0"/>
+        <w:adjustRightInd w:val="0"/>
+        <w:spacing w:after="0" w:line="240" w:lineRule="auto"/>
+        <w:rPr>
+          <w:rFonts w:ascii="TimesNewRomanPSMT-Identity-H" w:eastAsia="TimesNewRomanPSMT-Identity-H" w:cs="TimesNewRomanPSMT-Identity-H"/>
+          <w:sz w:val="24"/>
+          <w:szCs w:val="24"/>
+        </w:rPr>
+      </w:pPr>
+      <w:r>
+        <w:rPr>
+          <w:rFonts w:ascii="TimesNewRomanPSMT-Identity-H" w:eastAsia="TimesNewRomanPSMT-Identity-H" w:cs="TimesNewRomanPSMT-Identity-H"/>
+          <w:sz w:val="24"/>
+          <w:szCs w:val="24"/>
+        </w:rPr>
         <w:t>related elements. Reviews cited should include the source, the name of the reviewer, and</w:t>
       </w:r>
       <w:r>
@@ -2699,139 +1645,41 @@
           <w:szCs w:val="24"/>
         </w:rPr>
       </w:pPr>
-      <w:r>
-        <w:rPr>
-          <w:rFonts w:ascii="TimesNewRomanPSMT-Identity-H" w:eastAsia="TimesNewRomanPSMT-Identity-H" w:cs="TimesNewRomanPSMT-Identity-H"/>
-          <w:sz w:val="24"/>
-          <w:szCs w:val="24"/>
-        </w:rPr>
-        <w:drawing>
-          <wp:inline distT="0" distB="0" distL="0" distR="0" wp14:anchorId="6D90172C" wp14:editId="65566A4B">
-            <wp:extent cx="5943600" cy="4498340"/>
-            <wp:effectExtent l="0" t="0" r="0" b="0"/>
-            <wp:docPr id="1099616358" name="그림 1" descr="텍스트, 스크린샷, 소프트웨어, 웹사이트이(가) 표시된 사진&#10;&#10;자동 생성된 설명"/>
-            <wp:cNvGraphicFramePr>
-              <a:graphicFrameLocks xmlns:a="http://schemas.openxmlformats.org/drawingml/2006/main" noChangeAspect="1"/>
-            </wp:cNvGraphicFramePr>
-            <a:graphic xmlns:a="http://schemas.openxmlformats.org/drawingml/2006/main">
-              <a:graphicData uri="http://schemas.openxmlformats.org/drawingml/2006/picture">
-                <pic:pic xmlns:pic="http://schemas.openxmlformats.org/drawingml/2006/picture">
-                  <pic:nvPicPr>
-                    <pic:cNvPr id="1099616358" name="그림 1" descr="텍스트, 스크린샷, 소프트웨어, 웹사이트이(가) 표시된 사진&#10;&#10;자동 생성된 설명"/>
-                    <pic:cNvPicPr/>
-                  </pic:nvPicPr>
-                  <pic:blipFill>
-                    <a:blip r:embed="rId8"/>
-                    <a:stretch>
-                      <a:fillRect/>
-                    </a:stretch>
-                  </pic:blipFill>
-                  <pic:spPr>
-                    <a:xfrm>
-                      <a:off x="0" y="0"/>
-                      <a:ext cx="5943600" cy="4498340"/>
-                    </a:xfrm>
-                    <a:prstGeom prst="rect">
-                      <a:avLst/>
-                    </a:prstGeom>
-                  </pic:spPr>
-                </pic:pic>
-              </a:graphicData>
-            </a:graphic>
-          </wp:inline>
-        </w:drawing>
-      </w:r>
-    </w:p>
-    <w:p>
-      <w:pPr>
-        <w:autoSpaceDE w:val="0"/>
-        <w:autoSpaceDN w:val="0"/>
-        <w:adjustRightInd w:val="0"/>
-        <w:spacing w:after="0" w:line="240" w:lineRule="auto"/>
-        <w:rPr>
-          <w:rFonts w:ascii="TimesNewRomanPSMT-Identity-H" w:eastAsia="TimesNewRomanPSMT-Identity-H" w:cs="TimesNewRomanPSMT-Identity-H"/>
-          <w:sz w:val="24"/>
-          <w:szCs w:val="24"/>
-        </w:rPr>
-      </w:pPr>
-    </w:p>
-    <w:p>
-      <w:pPr>
-        <w:autoSpaceDE w:val="0"/>
-        <w:autoSpaceDN w:val="0"/>
-        <w:adjustRightInd w:val="0"/>
-        <w:spacing w:after="0" w:line="240" w:lineRule="auto"/>
-        <w:rPr>
-          <w:rFonts w:ascii="TimesNewRomanPSMT-Identity-H" w:eastAsia="TimesNewRomanPSMT-Identity-H" w:cs="TimesNewRomanPSMT-Identity-H"/>
-          <w:sz w:val="24"/>
-          <w:szCs w:val="24"/>
-        </w:rPr>
-      </w:pPr>
-      <w:r>
-        <w:rPr>
-          <w:rFonts w:ascii="TimesNewRomanPSMT-Identity-H" w:eastAsia="TimesNewRomanPSMT-Identity-H" w:cs="TimesNewRomanPSMT-Identity-H"/>
-          <w:sz w:val="24"/>
-          <w:szCs w:val="24"/>
-        </w:rPr>
-        <w:lastRenderedPageBreak/>
-        <w:drawing>
-          <wp:inline distT="0" distB="0" distL="0" distR="0" wp14:anchorId="260275BA" wp14:editId="62028497">
-            <wp:extent cx="5943600" cy="4438015"/>
-            <wp:effectExtent l="0" t="0" r="0" b="635"/>
-            <wp:docPr id="1226524646" name="그림 1" descr="텍스트, 전자제품, 스크린샷, 소프트웨어이(가) 표시된 사진&#10;&#10;자동 생성된 설명"/>
-            <wp:cNvGraphicFramePr>
-              <a:graphicFrameLocks xmlns:a="http://schemas.openxmlformats.org/drawingml/2006/main" noChangeAspect="1"/>
-            </wp:cNvGraphicFramePr>
-            <a:graphic xmlns:a="http://schemas.openxmlformats.org/drawingml/2006/main">
-              <a:graphicData uri="http://schemas.openxmlformats.org/drawingml/2006/picture">
-                <pic:pic xmlns:pic="http://schemas.openxmlformats.org/drawingml/2006/picture">
-                  <pic:nvPicPr>
-                    <pic:cNvPr id="1226524646" name="그림 1" descr="텍스트, 전자제품, 스크린샷, 소프트웨어이(가) 표시된 사진&#10;&#10;자동 생성된 설명"/>
-                    <pic:cNvPicPr/>
-                  </pic:nvPicPr>
-                  <pic:blipFill>
-                    <a:blip r:embed="rId9"/>
-                    <a:stretch>
-                      <a:fillRect/>
-                    </a:stretch>
-                  </pic:blipFill>
-                  <pic:spPr>
-                    <a:xfrm>
-                      <a:off x="0" y="0"/>
-                      <a:ext cx="5943600" cy="4438015"/>
-                    </a:xfrm>
-                    <a:prstGeom prst="rect">
-                      <a:avLst/>
-                    </a:prstGeom>
-                  </pic:spPr>
-                </pic:pic>
-              </a:graphicData>
-            </a:graphic>
-          </wp:inline>
-        </w:drawing>
-      </w:r>
-    </w:p>
-    <w:p>
-      <w:pPr>
-        <w:autoSpaceDE w:val="0"/>
-        <w:autoSpaceDN w:val="0"/>
-        <w:adjustRightInd w:val="0"/>
-        <w:spacing w:after="0" w:line="240" w:lineRule="auto"/>
-        <w:rPr>
-          <w:rFonts w:ascii="TimesNewRomanPSMT-Identity-H" w:eastAsia="TimesNewRomanPSMT-Identity-H" w:cs="TimesNewRomanPSMT-Identity-H"/>
-          <w:sz w:val="24"/>
-          <w:szCs w:val="24"/>
-        </w:rPr>
-      </w:pPr>
-    </w:p>
-    <w:p>
-      <w:pPr>
-        <w:autoSpaceDE w:val="0"/>
-        <w:autoSpaceDN w:val="0"/>
-        <w:adjustRightInd w:val="0"/>
-        <w:spacing w:after="0" w:line="240" w:lineRule="auto"/>
-        <w:rPr>
-          <w:rFonts w:ascii="TimesNewRomanPSMT-Identity-H" w:eastAsia="TimesNewRomanPSMT-Identity-H" w:cs="TimesNewRomanPSMT-Identity-H" w:hint="eastAsia"/>
+    </w:p>
+    <w:p>
+      <w:pPr>
+        <w:autoSpaceDE w:val="0"/>
+        <w:autoSpaceDN w:val="0"/>
+        <w:adjustRightInd w:val="0"/>
+        <w:spacing w:after="0" w:line="240" w:lineRule="auto"/>
+        <w:rPr>
+          <w:rFonts w:ascii="TimesNewRomanPSMT-Identity-H" w:eastAsia="TimesNewRomanPSMT-Identity-H" w:cs="TimesNewRomanPSMT-Identity-H"/>
+          <w:sz w:val="24"/>
+          <w:szCs w:val="24"/>
+        </w:rPr>
+      </w:pPr>
+    </w:p>
+    <w:p>
+      <w:pPr>
+        <w:autoSpaceDE w:val="0"/>
+        <w:autoSpaceDN w:val="0"/>
+        <w:adjustRightInd w:val="0"/>
+        <w:spacing w:after="0" w:line="240" w:lineRule="auto"/>
+        <w:rPr>
+          <w:rFonts w:ascii="TimesNewRomanPSMT-Identity-H" w:eastAsia="TimesNewRomanPSMT-Identity-H" w:cs="TimesNewRomanPSMT-Identity-H"/>
+          <w:sz w:val="24"/>
+          <w:szCs w:val="24"/>
+        </w:rPr>
+      </w:pPr>
+    </w:p>
+    <w:p>
+      <w:pPr>
+        <w:autoSpaceDE w:val="0"/>
+        <w:autoSpaceDN w:val="0"/>
+        <w:adjustRightInd w:val="0"/>
+        <w:spacing w:after="0" w:line="240" w:lineRule="auto"/>
+        <w:rPr>
+          <w:rFonts w:ascii="TimesNewRomanPSMT-Identity-H" w:eastAsia="TimesNewRomanPSMT-Identity-H" w:cs="TimesNewRomanPSMT-Identity-H"/>
           <w:sz w:val="24"/>
           <w:szCs w:val="24"/>
         </w:rPr>
@@ -3110,7 +1958,6 @@
           <w:sz w:val="24"/>
           <w:szCs w:val="24"/>
         </w:rPr>
-        <w:lastRenderedPageBreak/>
         <w:t>(1 paragraph summing up the reasons this game was deserving of analysis, and any final</w:t>
       </w:r>
       <w:r>

</xml_diff>

<commit_message>
332 : Game Reivew Draft 다시
</commit_message>
<xml_diff>
--- a/Game 332 Story/Game Narrative Review.docx
+++ b/Game 332 Story/Game Narrative Review.docx
@@ -1813,123 +1813,55 @@
     </w:p>
     <w:p>
       <w:pPr>
-        <w:pStyle w:val="a5"/>
-        <w:numPr>
-          <w:ilvl w:val="0"/>
-          <w:numId w:val="7"/>
-        </w:numPr>
-        <w:autoSpaceDE w:val="0"/>
-        <w:autoSpaceDN w:val="0"/>
-        <w:adjustRightInd w:val="0"/>
-        <w:spacing w:after="0" w:line="240" w:lineRule="auto"/>
-        <w:rPr>
-          <w:rFonts w:ascii="TimesNewRomanPSMT-Identity-H" w:eastAsia="TimesNewRomanPSMT-Identity-H" w:cs="TimesNewRomanPSMT-Identity-H"/>
-          <w:sz w:val="24"/>
-          <w:szCs w:val="24"/>
-        </w:rPr>
-      </w:pPr>
-      <w:r>
-        <w:rPr>
-          <w:rFonts w:ascii="TimesNewRomanPSMT-Identity-H" w:eastAsia="TimesNewRomanPSMT-Identity-H" w:cs="TimesNewRomanPSMT-Identity-H"/>
-          <w:sz w:val="24"/>
-          <w:szCs w:val="24"/>
-        </w:rPr>
-        <w:t>Lesson 1</w:t>
-      </w:r>
-    </w:p>
-    <w:p>
-      <w:pPr>
-        <w:pStyle w:val="a5"/>
-        <w:numPr>
-          <w:ilvl w:val="0"/>
-          <w:numId w:val="7"/>
-        </w:numPr>
-        <w:autoSpaceDE w:val="0"/>
-        <w:autoSpaceDN w:val="0"/>
-        <w:adjustRightInd w:val="0"/>
-        <w:spacing w:after="0" w:line="240" w:lineRule="auto"/>
-        <w:rPr>
-          <w:rFonts w:ascii="TimesNewRomanPSMT-Identity-H" w:eastAsia="TimesNewRomanPSMT-Identity-H" w:cs="TimesNewRomanPSMT-Identity-H"/>
-          <w:sz w:val="24"/>
-          <w:szCs w:val="24"/>
-        </w:rPr>
-      </w:pPr>
-      <w:r>
-        <w:rPr>
-          <w:rFonts w:ascii="TimesNewRomanPSMT-Identity-H" w:eastAsia="TimesNewRomanPSMT-Identity-H" w:cs="TimesNewRomanPSMT-Identity-H"/>
-          <w:sz w:val="24"/>
-          <w:szCs w:val="24"/>
-        </w:rPr>
-        <w:t>Lesson 2</w:t>
-      </w:r>
-    </w:p>
-    <w:p>
-      <w:pPr>
-        <w:pStyle w:val="a5"/>
-        <w:numPr>
-          <w:ilvl w:val="0"/>
-          <w:numId w:val="7"/>
-        </w:numPr>
-        <w:autoSpaceDE w:val="0"/>
-        <w:autoSpaceDN w:val="0"/>
-        <w:adjustRightInd w:val="0"/>
-        <w:spacing w:after="0" w:line="240" w:lineRule="auto"/>
-        <w:rPr>
-          <w:rFonts w:ascii="TimesNewRomanPSMT-Identity-H" w:eastAsia="TimesNewRomanPSMT-Identity-H" w:cs="TimesNewRomanPSMT-Identity-H"/>
-          <w:sz w:val="24"/>
-          <w:szCs w:val="24"/>
-        </w:rPr>
-      </w:pPr>
-      <w:r>
-        <w:rPr>
-          <w:rFonts w:ascii="TimesNewRomanPSMT-Identity-H" w:eastAsia="TimesNewRomanPSMT-Identity-H" w:cs="TimesNewRomanPSMT-Identity-H"/>
-          <w:sz w:val="24"/>
-          <w:szCs w:val="24"/>
-        </w:rPr>
-        <w:t>Lesson 3</w:t>
-      </w:r>
-    </w:p>
-    <w:p>
-      <w:pPr>
-        <w:pStyle w:val="a5"/>
-        <w:numPr>
-          <w:ilvl w:val="0"/>
-          <w:numId w:val="7"/>
-        </w:numPr>
-        <w:autoSpaceDE w:val="0"/>
-        <w:autoSpaceDN w:val="0"/>
-        <w:adjustRightInd w:val="0"/>
-        <w:spacing w:after="0" w:line="240" w:lineRule="auto"/>
-        <w:rPr>
-          <w:rFonts w:ascii="TimesNewRomanPSMT-Identity-H" w:eastAsia="TimesNewRomanPSMT-Identity-H" w:cs="TimesNewRomanPSMT-Identity-H"/>
-          <w:sz w:val="24"/>
-          <w:szCs w:val="24"/>
-        </w:rPr>
-      </w:pPr>
-      <w:r>
-        <w:rPr>
-          <w:rFonts w:ascii="TimesNewRomanPSMT-Identity-H" w:eastAsia="TimesNewRomanPSMT-Identity-H" w:cs="TimesNewRomanPSMT-Identity-H"/>
-          <w:sz w:val="24"/>
-          <w:szCs w:val="24"/>
-        </w:rPr>
-        <w:t>Etc.</w:t>
-      </w:r>
-    </w:p>
-    <w:p>
-      <w:pPr>
-        <w:autoSpaceDE w:val="0"/>
-        <w:autoSpaceDN w:val="0"/>
-        <w:adjustRightInd w:val="0"/>
-        <w:spacing w:after="0" w:line="240" w:lineRule="auto"/>
-        <w:rPr>
-          <w:rFonts w:ascii="TimesNewRomanPS-BoldMT-Identity" w:eastAsia="TimesNewRomanPS-BoldMT-Identity" w:cs="TimesNewRomanPS-BoldMT-Identity"/>
+        <w:autoSpaceDE w:val="0"/>
+        <w:autoSpaceDN w:val="0"/>
+        <w:adjustRightInd w:val="0"/>
+        <w:spacing w:after="0" w:line="240" w:lineRule="auto"/>
+        <w:rPr>
+          <w:rFonts w:ascii="TimesNewRomanPSMT-Identity-H" w:eastAsia="TimesNewRomanPSMT-Identity-H" w:cs="TimesNewRomanPSMT-Identity-H"/>
+          <w:sz w:val="24"/>
+          <w:szCs w:val="24"/>
+        </w:rPr>
+      </w:pPr>
+      <w:r>
+        <w:rPr>
+          <w:rFonts w:ascii="TimesNewRomanPSMT-Identity-H" w:eastAsia="TimesNewRomanPSMT-Identity-H" w:cs="TimesNewRomanPSMT-Identity-H"/>
+          <w:sz w:val="24"/>
+          <w:szCs w:val="24"/>
+        </w:rPr>
+        <w:t xml:space="preserve">Lesson 1: Importance of Cohesive World-Building One of the standout features of "Dead by Daylight" is its intricate world-building, centered around the Entity. The game successfully creates a terrifying atmosphere that keeps players engaged. However, the lack of a cohesive overarching story shows that world-building alone is not enough. Future games could benefit from combining detailed world-building with a strong central narrative to keep players invested for the long term. Lesson 2: Character Depth Enhances Player Engagement The game does an excellent job of providing each killer and survivor with a unique backstory and set of abilities. This depth in characterization allows players to become more emotionally invested in the game, choosing characters that they relate to or find interesting. Future game </w:t>
+      </w:r>
+      <w:r>
+        <w:rPr>
+          <w:rFonts w:ascii="TimesNewRomanPSMT-Identity-H" w:eastAsia="TimesNewRomanPSMT-Identity-H" w:cs="TimesNewRomanPSMT-Identity-H"/>
+          <w:sz w:val="24"/>
+          <w:szCs w:val="24"/>
+        </w:rPr>
+        <w:lastRenderedPageBreak/>
+        <w:t>development could focus on creating characters with rich backstories and unique abilities to enhance player engagement. Lesson 3: Gameplay and Narrative Integration "Dead by Daylight" integrates its gameplay mechanics, like repairing generators or setting traps, directly into its narrative of survival and sacrifice. This seamless integration enhances the overall gaming experience, making each action feel meaningful within the game's context. Future games could learn from this by ensuring that gameplay mechanics are not just tacked on but are integral to the game's overall narrative and themes. Lesson 4: Repetitive Gameplay Can Diminish Engagement While the game's core loop of hunting and survival is engaging initially, it can become repetitive over time, especially without a larger narrative to tie it all together. Future game development should consider how to keep gameplay fresh and engaging, possibly through the introduction of new elements or challenges that evolve over time.</w:t>
+      </w:r>
+    </w:p>
+    <w:p>
+      <w:pPr>
+        <w:autoSpaceDE w:val="0"/>
+        <w:autoSpaceDN w:val="0"/>
+        <w:adjustRightInd w:val="0"/>
+        <w:spacing w:after="0" w:line="240" w:lineRule="auto"/>
+        <w:rPr>
+          <w:rFonts w:ascii="TimesNewRomanPS-BoldMT-Identity" w:eastAsia="TimesNewRomanPS-BoldMT-Identity" w:cs="TimesNewRomanPS-BoldMT-Identity" w:hint="eastAsia"/>
           <w:b/>
           <w:bCs/>
           <w:sz w:val="32"/>
           <w:szCs w:val="32"/>
         </w:rPr>
       </w:pPr>
-      <w:r>
+    </w:p>
+    <w:p>
+      <w:pPr>
+        <w:autoSpaceDE w:val="0"/>
+        <w:autoSpaceDN w:val="0"/>
+        <w:adjustRightInd w:val="0"/>
+        <w:spacing w:after="0" w:line="240" w:lineRule="auto"/>
         <w:rPr>
           <w:rFonts w:ascii="TimesNewRomanPS-BoldMT-Identity" w:eastAsia="TimesNewRomanPS-BoldMT-Identity" w:cs="TimesNewRomanPS-BoldMT-Identity"/>
           <w:b/>
@@ -1937,47 +1869,28 @@
           <w:sz w:val="32"/>
           <w:szCs w:val="32"/>
         </w:rPr>
+      </w:pPr>
+      <w:r>
+        <w:rPr>
+          <w:rFonts w:ascii="TimesNewRomanPS-BoldMT-Identity" w:eastAsia="TimesNewRomanPS-BoldMT-Identity" w:cs="TimesNewRomanPS-BoldMT-Identity"/>
+          <w:b/>
+          <w:bCs/>
+          <w:sz w:val="32"/>
+          <w:szCs w:val="32"/>
+        </w:rPr>
         <w:t>Summation</w:t>
       </w:r>
     </w:p>
     <w:p>
-      <w:pPr>
-        <w:autoSpaceDE w:val="0"/>
-        <w:autoSpaceDN w:val="0"/>
-        <w:adjustRightInd w:val="0"/>
-        <w:spacing w:after="0" w:line="240" w:lineRule="auto"/>
-        <w:rPr>
-          <w:rFonts w:ascii="TimesNewRomanPSMT-Identity-H" w:eastAsia="TimesNewRomanPSMT-Identity-H" w:cs="TimesNewRomanPSMT-Identity-H"/>
-          <w:sz w:val="24"/>
-          <w:szCs w:val="24"/>
-        </w:rPr>
-      </w:pPr>
-      <w:r>
-        <w:rPr>
-          <w:rFonts w:ascii="TimesNewRomanPSMT-Identity-H" w:eastAsia="TimesNewRomanPSMT-Identity-H" w:cs="TimesNewRomanPSMT-Identity-H"/>
-          <w:sz w:val="24"/>
-          <w:szCs w:val="24"/>
-        </w:rPr>
-        <w:t>(1 paragraph summing up the reasons this game was deserving of analysis, and any final</w:t>
-      </w:r>
-      <w:r>
-        <w:rPr>
-          <w:rFonts w:ascii="TimesNewRomanPSMT-Identity-H" w:eastAsia="TimesNewRomanPSMT-Identity-H" w:cs="TimesNewRomanPSMT-Identity-H"/>
-          <w:sz w:val="24"/>
-          <w:szCs w:val="24"/>
-        </w:rPr>
-        <w:t xml:space="preserve"> </w:t>
-      </w:r>
-      <w:r>
-        <w:rPr>
-          <w:rFonts w:ascii="TimesNewRomanPSMT-Identity-H" w:eastAsia="TimesNewRomanPSMT-Identity-H" w:cs="TimesNewRomanPSMT-Identity-H"/>
-          <w:sz w:val="24"/>
-          <w:szCs w:val="24"/>
-        </w:rPr>
-        <w:t>assessment you have of the writing-related elements that may not be quantifiable.)</w:t>
-      </w:r>
-    </w:p>
-    <w:p/>
+      <w:r>
+        <w:rPr>
+          <w:rFonts w:ascii="TimesNewRomanPSMT-Identity-H" w:eastAsia="TimesNewRomanPSMT-Identity-H" w:cs="TimesNewRomanPSMT-Identity-H"/>
+          <w:sz w:val="24"/>
+          <w:szCs w:val="24"/>
+        </w:rPr>
+        <w:t>"Dead by Daylight" offers a compelling case study in game design, particularly in how it blends gameplay mechanics with narrative elements. Its unique approach to character backstories and the atmospheric world-building around the Entity provides a rich tapestry for analysis. While the game excels in creating an engaging and terrifying experience, it also reveals areas for improvement, such as the need for a more cohesive overarching story. These strengths and weaknesses make it a valuable subject for examining how narrative and gameplay can be effectively integrated, and how character depth can significantly impact player engagement. Overall, the game serves as an instructive example for future developments in game writing and narrative design.</w:t>
+      </w:r>
+    </w:p>
     <w:sectPr>
       <w:pgSz w:w="12240" w:h="15840"/>
       <w:pgMar w:top="1701" w:right="1440" w:bottom="1440" w:left="1440" w:header="720" w:footer="720" w:gutter="0"/>

</xml_diff>